<commit_message>
Added DoSelect Solutions and Streams API Exercises
</commit_message>
<xml_diff>
--- a/DoSelect/DoSelect Practice Test Solutions.docx
+++ b/DoSelect/DoSelect Practice Test Solutions.docx
@@ -33,6 +33,7 @@
     <w:p>
       <w:pPr>
         <w:numPr>
+          <w:ilvl w:val="0"/>
           <w:numId w:val="0"/>
         </w:numPr>
         <w:jc w:val="left"/>
@@ -84,14 +85,16 @@
     <w:p>
       <w:pPr>
         <w:numPr>
-          <w:numId w:val="0"/>
-        </w:numPr>
-        <w:jc w:val="left"/>
-      </w:pPr>
-    </w:p>
-    <w:p>
-      <w:pPr>
-        <w:numPr>
+          <w:ilvl w:val="0"/>
+          <w:numId w:val="0"/>
+        </w:numPr>
+        <w:jc w:val="left"/>
+      </w:pPr>
+    </w:p>
+    <w:p>
+      <w:pPr>
+        <w:numPr>
+          <w:ilvl w:val="0"/>
           <w:numId w:val="0"/>
         </w:numPr>
         <w:jc w:val="left"/>
@@ -143,6 +146,7 @@
     <w:p>
       <w:pPr>
         <w:numPr>
+          <w:ilvl w:val="0"/>
           <w:numId w:val="0"/>
         </w:numPr>
         <w:jc w:val="left"/>
@@ -194,14 +198,16 @@
     <w:p>
       <w:pPr>
         <w:numPr>
-          <w:numId w:val="0"/>
-        </w:numPr>
-        <w:jc w:val="left"/>
-      </w:pPr>
-    </w:p>
-    <w:p>
-      <w:pPr>
-        <w:numPr>
+          <w:ilvl w:val="0"/>
+          <w:numId w:val="0"/>
+        </w:numPr>
+        <w:jc w:val="left"/>
+      </w:pPr>
+    </w:p>
+    <w:p>
+      <w:pPr>
+        <w:numPr>
+          <w:ilvl w:val="0"/>
           <w:numId w:val="0"/>
         </w:numPr>
         <w:jc w:val="left"/>
@@ -253,6 +259,7 @@
     <w:p>
       <w:pPr>
         <w:numPr>
+          <w:ilvl w:val="0"/>
           <w:numId w:val="0"/>
         </w:numPr>
         <w:jc w:val="left"/>
@@ -304,6 +311,7 @@
     <w:p>
       <w:pPr>
         <w:numPr>
+          <w:ilvl w:val="0"/>
           <w:numId w:val="0"/>
         </w:numPr>
         <w:jc w:val="left"/>
@@ -355,6 +363,7 @@
     <w:p>
       <w:pPr>
         <w:numPr>
+          <w:ilvl w:val="0"/>
           <w:numId w:val="0"/>
         </w:numPr>
         <w:jc w:val="left"/>
@@ -406,14 +415,16 @@
     <w:p>
       <w:pPr>
         <w:numPr>
-          <w:numId w:val="0"/>
-        </w:numPr>
-        <w:jc w:val="left"/>
-      </w:pPr>
-    </w:p>
-    <w:p>
-      <w:pPr>
-        <w:numPr>
+          <w:ilvl w:val="0"/>
+          <w:numId w:val="0"/>
+        </w:numPr>
+        <w:jc w:val="left"/>
+      </w:pPr>
+    </w:p>
+    <w:p>
+      <w:pPr>
+        <w:numPr>
+          <w:ilvl w:val="0"/>
           <w:numId w:val="0"/>
         </w:numPr>
         <w:jc w:val="left"/>
@@ -465,14 +476,16 @@
     <w:p>
       <w:pPr>
         <w:numPr>
-          <w:numId w:val="0"/>
-        </w:numPr>
-        <w:jc w:val="left"/>
-      </w:pPr>
-    </w:p>
-    <w:p>
-      <w:pPr>
-        <w:numPr>
+          <w:ilvl w:val="0"/>
+          <w:numId w:val="0"/>
+        </w:numPr>
+        <w:jc w:val="left"/>
+      </w:pPr>
+    </w:p>
+    <w:p>
+      <w:pPr>
+        <w:numPr>
+          <w:ilvl w:val="0"/>
           <w:numId w:val="0"/>
         </w:numPr>
         <w:jc w:val="left"/>
@@ -524,6 +537,7 @@
     <w:p>
       <w:pPr>
         <w:numPr>
+          <w:ilvl w:val="0"/>
           <w:numId w:val="0"/>
         </w:numPr>
         <w:jc w:val="left"/>
@@ -575,6 +589,7 @@
     <w:p>
       <w:pPr>
         <w:numPr>
+          <w:ilvl w:val="0"/>
           <w:numId w:val="0"/>
         </w:numPr>
         <w:jc w:val="left"/>
@@ -627,14 +642,16 @@
     <w:p>
       <w:pPr>
         <w:numPr>
-          <w:numId w:val="0"/>
-        </w:numPr>
-        <w:jc w:val="left"/>
-      </w:pPr>
-    </w:p>
-    <w:p>
-      <w:pPr>
-        <w:numPr>
+          <w:ilvl w:val="0"/>
+          <w:numId w:val="0"/>
+        </w:numPr>
+        <w:jc w:val="left"/>
+      </w:pPr>
+    </w:p>
+    <w:p>
+      <w:pPr>
+        <w:numPr>
+          <w:ilvl w:val="0"/>
           <w:numId w:val="0"/>
         </w:numPr>
         <w:jc w:val="left"/>
@@ -686,6 +703,7 @@
     <w:p>
       <w:pPr>
         <w:numPr>
+          <w:ilvl w:val="0"/>
           <w:numId w:val="0"/>
         </w:numPr>
         <w:jc w:val="left"/>
@@ -737,6 +755,7 @@
     <w:p>
       <w:pPr>
         <w:numPr>
+          <w:ilvl w:val="0"/>
           <w:numId w:val="0"/>
         </w:numPr>
         <w:jc w:val="left"/>
@@ -788,22 +807,504 @@
     <w:p>
       <w:pPr>
         <w:numPr>
-          <w:numId w:val="0"/>
-        </w:numPr>
-        <w:jc w:val="left"/>
-      </w:pPr>
-    </w:p>
-    <w:p>
-      <w:pPr>
-        <w:numPr>
-          <w:numId w:val="0"/>
-        </w:numPr>
-        <w:jc w:val="left"/>
-      </w:pPr>
-    </w:p>
-    <w:p>
-      <w:pPr>
-        <w:numPr>
+          <w:ilvl w:val="0"/>
+          <w:numId w:val="0"/>
+        </w:numPr>
+        <w:jc w:val="left"/>
+      </w:pPr>
+    </w:p>
+    <w:p>
+      <w:pPr>
+        <w:numPr>
+          <w:ilvl w:val="0"/>
+          <w:numId w:val="0"/>
+        </w:numPr>
+        <w:jc w:val="left"/>
+      </w:pPr>
+      <w:r>
+        <w:drawing>
+          <wp:inline distT="0" distB="0" distL="114300" distR="114300">
+            <wp:extent cx="5274310" cy="2100580"/>
+            <wp:effectExtent l="0" t="0" r="2540" b="13970"/>
+            <wp:docPr id="16" name="Picture 1"/>
+            <wp:cNvGraphicFramePr>
+              <a:graphicFrameLocks xmlns:a="http://schemas.openxmlformats.org/drawingml/2006/main" noChangeAspect="1"/>
+            </wp:cNvGraphicFramePr>
+            <a:graphic xmlns:a="http://schemas.openxmlformats.org/drawingml/2006/main">
+              <a:graphicData uri="http://schemas.openxmlformats.org/drawingml/2006/picture">
+                <pic:pic xmlns:pic="http://schemas.openxmlformats.org/drawingml/2006/picture">
+                  <pic:nvPicPr>
+                    <pic:cNvPr id="16" name="Picture 1"/>
+                    <pic:cNvPicPr>
+                      <a:picLocks noChangeAspect="1"/>
+                    </pic:cNvPicPr>
+                  </pic:nvPicPr>
+                  <pic:blipFill>
+                    <a:blip r:embed="rId19"/>
+                    <a:stretch>
+                      <a:fillRect/>
+                    </a:stretch>
+                  </pic:blipFill>
+                  <pic:spPr>
+                    <a:xfrm>
+                      <a:off x="0" y="0"/>
+                      <a:ext cx="5274310" cy="2100580"/>
+                    </a:xfrm>
+                    <a:prstGeom prst="rect">
+                      <a:avLst/>
+                    </a:prstGeom>
+                    <a:noFill/>
+                    <a:ln>
+                      <a:noFill/>
+                    </a:ln>
+                  </pic:spPr>
+                </pic:pic>
+              </a:graphicData>
+            </a:graphic>
+          </wp:inline>
+        </w:drawing>
+      </w:r>
+    </w:p>
+    <w:p>
+      <w:pPr>
+        <w:numPr>
+          <w:ilvl w:val="0"/>
+          <w:numId w:val="0"/>
+        </w:numPr>
+        <w:jc w:val="left"/>
+      </w:pPr>
+      <w:r>
+        <w:drawing>
+          <wp:inline distT="0" distB="0" distL="114300" distR="114300">
+            <wp:extent cx="5273040" cy="4305300"/>
+            <wp:effectExtent l="0" t="0" r="3810" b="0"/>
+            <wp:docPr id="17" name="Picture 2"/>
+            <wp:cNvGraphicFramePr>
+              <a:graphicFrameLocks xmlns:a="http://schemas.openxmlformats.org/drawingml/2006/main" noChangeAspect="1"/>
+            </wp:cNvGraphicFramePr>
+            <a:graphic xmlns:a="http://schemas.openxmlformats.org/drawingml/2006/main">
+              <a:graphicData uri="http://schemas.openxmlformats.org/drawingml/2006/picture">
+                <pic:pic xmlns:pic="http://schemas.openxmlformats.org/drawingml/2006/picture">
+                  <pic:nvPicPr>
+                    <pic:cNvPr id="17" name="Picture 2"/>
+                    <pic:cNvPicPr>
+                      <a:picLocks noChangeAspect="1"/>
+                    </pic:cNvPicPr>
+                  </pic:nvPicPr>
+                  <pic:blipFill>
+                    <a:blip r:embed="rId20"/>
+                    <a:stretch>
+                      <a:fillRect/>
+                    </a:stretch>
+                  </pic:blipFill>
+                  <pic:spPr>
+                    <a:xfrm>
+                      <a:off x="0" y="0"/>
+                      <a:ext cx="5273040" cy="4305300"/>
+                    </a:xfrm>
+                    <a:prstGeom prst="rect">
+                      <a:avLst/>
+                    </a:prstGeom>
+                    <a:noFill/>
+                    <a:ln>
+                      <a:noFill/>
+                    </a:ln>
+                  </pic:spPr>
+                </pic:pic>
+              </a:graphicData>
+            </a:graphic>
+          </wp:inline>
+        </w:drawing>
+      </w:r>
+    </w:p>
+    <w:p>
+      <w:pPr>
+        <w:numPr>
+          <w:ilvl w:val="0"/>
+          <w:numId w:val="0"/>
+        </w:numPr>
+        <w:jc w:val="left"/>
+      </w:pPr>
+      <w:r>
+        <w:drawing>
+          <wp:inline distT="0" distB="0" distL="114300" distR="114300">
+            <wp:extent cx="5200650" cy="4733925"/>
+            <wp:effectExtent l="0" t="0" r="0" b="9525"/>
+            <wp:docPr id="18" name="Picture 3"/>
+            <wp:cNvGraphicFramePr>
+              <a:graphicFrameLocks xmlns:a="http://schemas.openxmlformats.org/drawingml/2006/main" noChangeAspect="1"/>
+            </wp:cNvGraphicFramePr>
+            <a:graphic xmlns:a="http://schemas.openxmlformats.org/drawingml/2006/main">
+              <a:graphicData uri="http://schemas.openxmlformats.org/drawingml/2006/picture">
+                <pic:pic xmlns:pic="http://schemas.openxmlformats.org/drawingml/2006/picture">
+                  <pic:nvPicPr>
+                    <pic:cNvPr id="18" name="Picture 3"/>
+                    <pic:cNvPicPr>
+                      <a:picLocks noChangeAspect="1"/>
+                    </pic:cNvPicPr>
+                  </pic:nvPicPr>
+                  <pic:blipFill>
+                    <a:blip r:embed="rId21"/>
+                    <a:stretch>
+                      <a:fillRect/>
+                    </a:stretch>
+                  </pic:blipFill>
+                  <pic:spPr>
+                    <a:xfrm>
+                      <a:off x="0" y="0"/>
+                      <a:ext cx="5200650" cy="4733925"/>
+                    </a:xfrm>
+                    <a:prstGeom prst="rect">
+                      <a:avLst/>
+                    </a:prstGeom>
+                    <a:noFill/>
+                    <a:ln>
+                      <a:noFill/>
+                    </a:ln>
+                  </pic:spPr>
+                </pic:pic>
+              </a:graphicData>
+            </a:graphic>
+          </wp:inline>
+        </w:drawing>
+      </w:r>
+    </w:p>
+    <w:p>
+      <w:pPr>
+        <w:numPr>
+          <w:ilvl w:val="0"/>
+          <w:numId w:val="0"/>
+        </w:numPr>
+        <w:jc w:val="left"/>
+      </w:pPr>
+      <w:r>
+        <w:drawing>
+          <wp:inline distT="0" distB="0" distL="114300" distR="114300">
+            <wp:extent cx="5200650" cy="4552950"/>
+            <wp:effectExtent l="0" t="0" r="0" b="0"/>
+            <wp:docPr id="19" name="Picture 4"/>
+            <wp:cNvGraphicFramePr>
+              <a:graphicFrameLocks xmlns:a="http://schemas.openxmlformats.org/drawingml/2006/main" noChangeAspect="1"/>
+            </wp:cNvGraphicFramePr>
+            <a:graphic xmlns:a="http://schemas.openxmlformats.org/drawingml/2006/main">
+              <a:graphicData uri="http://schemas.openxmlformats.org/drawingml/2006/picture">
+                <pic:pic xmlns:pic="http://schemas.openxmlformats.org/drawingml/2006/picture">
+                  <pic:nvPicPr>
+                    <pic:cNvPr id="19" name="Picture 4"/>
+                    <pic:cNvPicPr>
+                      <a:picLocks noChangeAspect="1"/>
+                    </pic:cNvPicPr>
+                  </pic:nvPicPr>
+                  <pic:blipFill>
+                    <a:blip r:embed="rId22"/>
+                    <a:stretch>
+                      <a:fillRect/>
+                    </a:stretch>
+                  </pic:blipFill>
+                  <pic:spPr>
+                    <a:xfrm>
+                      <a:off x="0" y="0"/>
+                      <a:ext cx="5200650" cy="4552950"/>
+                    </a:xfrm>
+                    <a:prstGeom prst="rect">
+                      <a:avLst/>
+                    </a:prstGeom>
+                    <a:noFill/>
+                    <a:ln>
+                      <a:noFill/>
+                    </a:ln>
+                  </pic:spPr>
+                </pic:pic>
+              </a:graphicData>
+            </a:graphic>
+          </wp:inline>
+        </w:drawing>
+      </w:r>
+    </w:p>
+    <w:p>
+      <w:pPr>
+        <w:numPr>
+          <w:ilvl w:val="0"/>
+          <w:numId w:val="0"/>
+        </w:numPr>
+        <w:jc w:val="left"/>
+      </w:pPr>
+      <w:r>
+        <w:drawing>
+          <wp:inline distT="0" distB="0" distL="114300" distR="114300">
+            <wp:extent cx="5270500" cy="1461770"/>
+            <wp:effectExtent l="0" t="0" r="6350" b="5080"/>
+            <wp:docPr id="20" name="Picture 5"/>
+            <wp:cNvGraphicFramePr>
+              <a:graphicFrameLocks xmlns:a="http://schemas.openxmlformats.org/drawingml/2006/main" noChangeAspect="1"/>
+            </wp:cNvGraphicFramePr>
+            <a:graphic xmlns:a="http://schemas.openxmlformats.org/drawingml/2006/main">
+              <a:graphicData uri="http://schemas.openxmlformats.org/drawingml/2006/picture">
+                <pic:pic xmlns:pic="http://schemas.openxmlformats.org/drawingml/2006/picture">
+                  <pic:nvPicPr>
+                    <pic:cNvPr id="20" name="Picture 5"/>
+                    <pic:cNvPicPr>
+                      <a:picLocks noChangeAspect="1"/>
+                    </pic:cNvPicPr>
+                  </pic:nvPicPr>
+                  <pic:blipFill>
+                    <a:blip r:embed="rId23"/>
+                    <a:stretch>
+                      <a:fillRect/>
+                    </a:stretch>
+                  </pic:blipFill>
+                  <pic:spPr>
+                    <a:xfrm>
+                      <a:off x="0" y="0"/>
+                      <a:ext cx="5270500" cy="1461770"/>
+                    </a:xfrm>
+                    <a:prstGeom prst="rect">
+                      <a:avLst/>
+                    </a:prstGeom>
+                    <a:noFill/>
+                    <a:ln>
+                      <a:noFill/>
+                    </a:ln>
+                  </pic:spPr>
+                </pic:pic>
+              </a:graphicData>
+            </a:graphic>
+          </wp:inline>
+        </w:drawing>
+      </w:r>
+    </w:p>
+    <w:p>
+      <w:pPr>
+        <w:numPr>
+          <w:ilvl w:val="0"/>
+          <w:numId w:val="0"/>
+        </w:numPr>
+        <w:jc w:val="left"/>
+      </w:pPr>
+    </w:p>
+    <w:p>
+      <w:pPr>
+        <w:numPr>
+          <w:ilvl w:val="0"/>
+          <w:numId w:val="0"/>
+        </w:numPr>
+        <w:jc w:val="left"/>
+      </w:pPr>
+    </w:p>
+    <w:p>
+      <w:pPr>
+        <w:numPr>
+          <w:ilvl w:val="0"/>
+          <w:numId w:val="0"/>
+        </w:numPr>
+        <w:jc w:val="left"/>
+      </w:pPr>
+      <w:r>
+        <w:drawing>
+          <wp:inline distT="0" distB="0" distL="114300" distR="114300">
+            <wp:extent cx="5271135" cy="2054225"/>
+            <wp:effectExtent l="0" t="0" r="5715" b="3175"/>
+            <wp:docPr id="21" name="Picture 6"/>
+            <wp:cNvGraphicFramePr>
+              <a:graphicFrameLocks xmlns:a="http://schemas.openxmlformats.org/drawingml/2006/main" noChangeAspect="1"/>
+            </wp:cNvGraphicFramePr>
+            <a:graphic xmlns:a="http://schemas.openxmlformats.org/drawingml/2006/main">
+              <a:graphicData uri="http://schemas.openxmlformats.org/drawingml/2006/picture">
+                <pic:pic xmlns:pic="http://schemas.openxmlformats.org/drawingml/2006/picture">
+                  <pic:nvPicPr>
+                    <pic:cNvPr id="21" name="Picture 6"/>
+                    <pic:cNvPicPr>
+                      <a:picLocks noChangeAspect="1"/>
+                    </pic:cNvPicPr>
+                  </pic:nvPicPr>
+                  <pic:blipFill>
+                    <a:blip r:embed="rId24"/>
+                    <a:stretch>
+                      <a:fillRect/>
+                    </a:stretch>
+                  </pic:blipFill>
+                  <pic:spPr>
+                    <a:xfrm>
+                      <a:off x="0" y="0"/>
+                      <a:ext cx="5271135" cy="2054225"/>
+                    </a:xfrm>
+                    <a:prstGeom prst="rect">
+                      <a:avLst/>
+                    </a:prstGeom>
+                    <a:noFill/>
+                    <a:ln>
+                      <a:noFill/>
+                    </a:ln>
+                  </pic:spPr>
+                </pic:pic>
+              </a:graphicData>
+            </a:graphic>
+          </wp:inline>
+        </w:drawing>
+      </w:r>
+    </w:p>
+    <w:p>
+      <w:pPr>
+        <w:numPr>
+          <w:ilvl w:val="0"/>
+          <w:numId w:val="0"/>
+        </w:numPr>
+        <w:jc w:val="left"/>
+      </w:pPr>
+      <w:r>
+        <w:drawing>
+          <wp:inline distT="0" distB="0" distL="114300" distR="114300">
+            <wp:extent cx="5269865" cy="4474210"/>
+            <wp:effectExtent l="0" t="0" r="6985" b="2540"/>
+            <wp:docPr id="22" name="Picture 7"/>
+            <wp:cNvGraphicFramePr>
+              <a:graphicFrameLocks xmlns:a="http://schemas.openxmlformats.org/drawingml/2006/main" noChangeAspect="1"/>
+            </wp:cNvGraphicFramePr>
+            <a:graphic xmlns:a="http://schemas.openxmlformats.org/drawingml/2006/main">
+              <a:graphicData uri="http://schemas.openxmlformats.org/drawingml/2006/picture">
+                <pic:pic xmlns:pic="http://schemas.openxmlformats.org/drawingml/2006/picture">
+                  <pic:nvPicPr>
+                    <pic:cNvPr id="22" name="Picture 7"/>
+                    <pic:cNvPicPr>
+                      <a:picLocks noChangeAspect="1"/>
+                    </pic:cNvPicPr>
+                  </pic:nvPicPr>
+                  <pic:blipFill>
+                    <a:blip r:embed="rId25"/>
+                    <a:stretch>
+                      <a:fillRect/>
+                    </a:stretch>
+                  </pic:blipFill>
+                  <pic:spPr>
+                    <a:xfrm>
+                      <a:off x="0" y="0"/>
+                      <a:ext cx="5269865" cy="4474210"/>
+                    </a:xfrm>
+                    <a:prstGeom prst="rect">
+                      <a:avLst/>
+                    </a:prstGeom>
+                    <a:noFill/>
+                    <a:ln>
+                      <a:noFill/>
+                    </a:ln>
+                  </pic:spPr>
+                </pic:pic>
+              </a:graphicData>
+            </a:graphic>
+          </wp:inline>
+        </w:drawing>
+      </w:r>
+    </w:p>
+    <w:p>
+      <w:pPr>
+        <w:numPr>
+          <w:ilvl w:val="0"/>
+          <w:numId w:val="0"/>
+        </w:numPr>
+        <w:jc w:val="left"/>
+      </w:pPr>
+      <w:r>
+        <w:drawing>
+          <wp:inline distT="0" distB="0" distL="114300" distR="114300">
+            <wp:extent cx="5267960" cy="3404235"/>
+            <wp:effectExtent l="0" t="0" r="8890" b="5715"/>
+            <wp:docPr id="23" name="Picture 8"/>
+            <wp:cNvGraphicFramePr>
+              <a:graphicFrameLocks xmlns:a="http://schemas.openxmlformats.org/drawingml/2006/main" noChangeAspect="1"/>
+            </wp:cNvGraphicFramePr>
+            <a:graphic xmlns:a="http://schemas.openxmlformats.org/drawingml/2006/main">
+              <a:graphicData uri="http://schemas.openxmlformats.org/drawingml/2006/picture">
+                <pic:pic xmlns:pic="http://schemas.openxmlformats.org/drawingml/2006/picture">
+                  <pic:nvPicPr>
+                    <pic:cNvPr id="23" name="Picture 8"/>
+                    <pic:cNvPicPr>
+                      <a:picLocks noChangeAspect="1"/>
+                    </pic:cNvPicPr>
+                  </pic:nvPicPr>
+                  <pic:blipFill>
+                    <a:blip r:embed="rId26"/>
+                    <a:stretch>
+                      <a:fillRect/>
+                    </a:stretch>
+                  </pic:blipFill>
+                  <pic:spPr>
+                    <a:xfrm>
+                      <a:off x="0" y="0"/>
+                      <a:ext cx="5267960" cy="3404235"/>
+                    </a:xfrm>
+                    <a:prstGeom prst="rect">
+                      <a:avLst/>
+                    </a:prstGeom>
+                    <a:noFill/>
+                    <a:ln>
+                      <a:noFill/>
+                    </a:ln>
+                  </pic:spPr>
+                </pic:pic>
+              </a:graphicData>
+            </a:graphic>
+          </wp:inline>
+        </w:drawing>
+      </w:r>
+    </w:p>
+    <w:p>
+      <w:pPr>
+        <w:numPr>
+          <w:ilvl w:val="0"/>
+          <w:numId w:val="0"/>
+        </w:numPr>
+        <w:jc w:val="left"/>
+      </w:pPr>
+      <w:r>
+        <w:drawing>
+          <wp:inline distT="0" distB="0" distL="114300" distR="114300">
+            <wp:extent cx="5270500" cy="1765300"/>
+            <wp:effectExtent l="0" t="0" r="6350" b="6350"/>
+            <wp:docPr id="24" name="Picture 9"/>
+            <wp:cNvGraphicFramePr>
+              <a:graphicFrameLocks xmlns:a="http://schemas.openxmlformats.org/drawingml/2006/main" noChangeAspect="1"/>
+            </wp:cNvGraphicFramePr>
+            <a:graphic xmlns:a="http://schemas.openxmlformats.org/drawingml/2006/main">
+              <a:graphicData uri="http://schemas.openxmlformats.org/drawingml/2006/picture">
+                <pic:pic xmlns:pic="http://schemas.openxmlformats.org/drawingml/2006/picture">
+                  <pic:nvPicPr>
+                    <pic:cNvPr id="24" name="Picture 9"/>
+                    <pic:cNvPicPr>
+                      <a:picLocks noChangeAspect="1"/>
+                    </pic:cNvPicPr>
+                  </pic:nvPicPr>
+                  <pic:blipFill>
+                    <a:blip r:embed="rId27"/>
+                    <a:stretch>
+                      <a:fillRect/>
+                    </a:stretch>
+                  </pic:blipFill>
+                  <pic:spPr>
+                    <a:xfrm>
+                      <a:off x="0" y="0"/>
+                      <a:ext cx="5270500" cy="1765300"/>
+                    </a:xfrm>
+                    <a:prstGeom prst="rect">
+                      <a:avLst/>
+                    </a:prstGeom>
+                    <a:noFill/>
+                    <a:ln>
+                      <a:noFill/>
+                    </a:ln>
+                  </pic:spPr>
+                </pic:pic>
+              </a:graphicData>
+            </a:graphic>
+          </wp:inline>
+        </w:drawing>
+      </w:r>
+      <w:bookmarkStart w:id="0" w:name="_GoBack"/>
+      <w:bookmarkEnd w:id="0"/>
+    </w:p>
+    <w:p>
+      <w:pPr>
+        <w:numPr>
+          <w:ilvl w:val="0"/>
           <w:numId w:val="0"/>
         </w:numPr>
         <w:jc w:val="center"/>
@@ -812,7 +1313,6 @@
           <w:lang w:val="en-US"/>
         </w:rPr>
       </w:pPr>
-      <w:bookmarkStart w:id="0" w:name="_GoBack"/>
       <w:r>
         <w:rPr>
           <w:rFonts w:hint="default"/>
@@ -821,7 +1321,6 @@
         <w:t>******************************************************************************************************************************</w:t>
       </w:r>
     </w:p>
-    <w:bookmarkEnd w:id="0"/>
     <w:sectPr>
       <w:footerReference r:id="rId3" w:type="default"/>
       <w:pgSz w:w="11906" w:h="16838"/>
@@ -875,22 +1374,6 @@
                       <a:ln w="6350">
                         <a:noFill/>
                       </a:ln>
-                      <a:extLst>
-                        <a:ext uri="{909E8E84-426E-40DD-AFC4-6F175D3DCCD1}">
-                          <a14:hiddenFill xmlns:a14="http://schemas.microsoft.com/office/drawing/2010/main">
-                            <a:solidFill>
-                              <a:schemeClr val="lt1"/>
-                            </a:solidFill>
-                          </a14:hiddenFill>
-                        </a:ext>
-                        <a:ext uri="{91240B29-F687-4F45-9708-019B960494DF}">
-                          <a14:hiddenLine xmlns:a14="http://schemas.microsoft.com/office/drawing/2010/main" w="6350">
-                            <a:solidFill>
-                              <a:prstClr val="black"/>
-                            </a:solidFill>
-                          </a14:hiddenLine>
-                        </a:ext>
-                      </a:extLst>
                     </wps:spPr>
                     <wps:style>
                       <a:lnRef idx="0">
@@ -941,7 +1424,7 @@
         </mc:Choice>
         <mc:Fallback>
           <w:pict>
-            <v:shape id="_x0000_s1026" o:spid="_x0000_s1026" o:spt="202" type="#_x0000_t202" style="position:absolute;left:0pt;margin-top:0pt;height:144pt;width:144pt;mso-position-horizontal:right;mso-position-horizontal-relative:margin;mso-wrap-style:none;z-index:251659264;mso-width-relative:page;mso-height-relative:page;" filled="f" stroked="f" coordsize="21600,21600" o:gfxdata="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">
+            <v:shape id="_x0000_s1026" o:spid="_x0000_s1026" o:spt="202" type="#_x0000_t202" style="position:absolute;left:0pt;margin-top:0pt;height:144pt;width:144pt;mso-position-horizontal:right;mso-position-horizontal-relative:margin;mso-wrap-style:none;z-index:251659264;mso-width-relative:page;mso-height-relative:page;" filled="f" stroked="f" coordsize="21600,21600" o:gfxdata="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">
               <v:fill on="f" focussize="0,0"/>
               <v:stroke on="f" weight="0.5pt"/>
               <v:imagedata o:title=""/>

</xml_diff>

<commit_message>
Added Solutions for Core Java 8 Exercises
</commit_message>
<xml_diff>
--- a/DoSelect/DoSelect Practice Test Solutions.docx
+++ b/DoSelect/DoSelect Practice Test Solutions.docx
@@ -1298,28 +1298,4018 @@
           </wp:inline>
         </w:drawing>
       </w:r>
+    </w:p>
+    <w:p>
+      <w:pPr>
+        <w:numPr>
+          <w:ilvl w:val="0"/>
+          <w:numId w:val="0"/>
+        </w:numPr>
+        <w:jc w:val="left"/>
+      </w:pPr>
+      <w:r>
+        <w:drawing>
+          <wp:inline distT="0" distB="0" distL="114300" distR="114300">
+            <wp:extent cx="3800475" cy="2305050"/>
+            <wp:effectExtent l="0" t="0" r="9525" b="0"/>
+            <wp:docPr id="35" name="Picture 8"/>
+            <wp:cNvGraphicFramePr>
+              <a:graphicFrameLocks xmlns:a="http://schemas.openxmlformats.org/drawingml/2006/main" noChangeAspect="1"/>
+            </wp:cNvGraphicFramePr>
+            <a:graphic xmlns:a="http://schemas.openxmlformats.org/drawingml/2006/main">
+              <a:graphicData uri="http://schemas.openxmlformats.org/drawingml/2006/picture">
+                <pic:pic xmlns:pic="http://schemas.openxmlformats.org/drawingml/2006/picture">
+                  <pic:nvPicPr>
+                    <pic:cNvPr id="35" name="Picture 8"/>
+                    <pic:cNvPicPr>
+                      <a:picLocks noChangeAspect="1"/>
+                    </pic:cNvPicPr>
+                  </pic:nvPicPr>
+                  <pic:blipFill>
+                    <a:blip r:embed="rId28"/>
+                    <a:stretch>
+                      <a:fillRect/>
+                    </a:stretch>
+                  </pic:blipFill>
+                  <pic:spPr>
+                    <a:xfrm>
+                      <a:off x="0" y="0"/>
+                      <a:ext cx="3800475" cy="2305050"/>
+                    </a:xfrm>
+                    <a:prstGeom prst="rect">
+                      <a:avLst/>
+                    </a:prstGeom>
+                    <a:noFill/>
+                    <a:ln>
+                      <a:noFill/>
+                    </a:ln>
+                  </pic:spPr>
+                </pic:pic>
+              </a:graphicData>
+            </a:graphic>
+          </wp:inline>
+        </w:drawing>
+      </w:r>
+    </w:p>
+    <w:p>
+      <w:pPr>
+        <w:numPr>
+          <w:ilvl w:val="0"/>
+          <w:numId w:val="0"/>
+        </w:numPr>
+        <w:jc w:val="left"/>
+      </w:pPr>
+    </w:p>
+    <w:p>
+      <w:pPr>
+        <w:numPr>
+          <w:ilvl w:val="0"/>
+          <w:numId w:val="0"/>
+        </w:numPr>
+        <w:jc w:val="left"/>
+      </w:pPr>
+      <w:r>
+        <w:drawing>
+          <wp:inline distT="0" distB="0" distL="114300" distR="114300">
+            <wp:extent cx="4086225" cy="4391025"/>
+            <wp:effectExtent l="0" t="0" r="9525" b="9525"/>
+            <wp:docPr id="36" name="Picture 9"/>
+            <wp:cNvGraphicFramePr>
+              <a:graphicFrameLocks xmlns:a="http://schemas.openxmlformats.org/drawingml/2006/main" noChangeAspect="1"/>
+            </wp:cNvGraphicFramePr>
+            <a:graphic xmlns:a="http://schemas.openxmlformats.org/drawingml/2006/main">
+              <a:graphicData uri="http://schemas.openxmlformats.org/drawingml/2006/picture">
+                <pic:pic xmlns:pic="http://schemas.openxmlformats.org/drawingml/2006/picture">
+                  <pic:nvPicPr>
+                    <pic:cNvPr id="36" name="Picture 9"/>
+                    <pic:cNvPicPr>
+                      <a:picLocks noChangeAspect="1"/>
+                    </pic:cNvPicPr>
+                  </pic:nvPicPr>
+                  <pic:blipFill>
+                    <a:blip r:embed="rId29"/>
+                    <a:stretch>
+                      <a:fillRect/>
+                    </a:stretch>
+                  </pic:blipFill>
+                  <pic:spPr>
+                    <a:xfrm>
+                      <a:off x="0" y="0"/>
+                      <a:ext cx="4086225" cy="4391025"/>
+                    </a:xfrm>
+                    <a:prstGeom prst="rect">
+                      <a:avLst/>
+                    </a:prstGeom>
+                    <a:noFill/>
+                    <a:ln>
+                      <a:noFill/>
+                    </a:ln>
+                  </pic:spPr>
+                </pic:pic>
+              </a:graphicData>
+            </a:graphic>
+          </wp:inline>
+        </w:drawing>
+      </w:r>
+    </w:p>
+    <w:p>
+      <w:pPr>
+        <w:numPr>
+          <w:ilvl w:val="0"/>
+          <w:numId w:val="0"/>
+        </w:numPr>
+        <w:jc w:val="left"/>
+      </w:pPr>
+      <w:r>
+        <w:drawing>
+          <wp:inline distT="0" distB="0" distL="114300" distR="114300">
+            <wp:extent cx="5271135" cy="3745230"/>
+            <wp:effectExtent l="0" t="0" r="5715" b="7620"/>
+            <wp:docPr id="37" name="Picture 10"/>
+            <wp:cNvGraphicFramePr>
+              <a:graphicFrameLocks xmlns:a="http://schemas.openxmlformats.org/drawingml/2006/main" noChangeAspect="1"/>
+            </wp:cNvGraphicFramePr>
+            <a:graphic xmlns:a="http://schemas.openxmlformats.org/drawingml/2006/main">
+              <a:graphicData uri="http://schemas.openxmlformats.org/drawingml/2006/picture">
+                <pic:pic xmlns:pic="http://schemas.openxmlformats.org/drawingml/2006/picture">
+                  <pic:nvPicPr>
+                    <pic:cNvPr id="37" name="Picture 10"/>
+                    <pic:cNvPicPr>
+                      <a:picLocks noChangeAspect="1"/>
+                    </pic:cNvPicPr>
+                  </pic:nvPicPr>
+                  <pic:blipFill>
+                    <a:blip r:embed="rId30"/>
+                    <a:stretch>
+                      <a:fillRect/>
+                    </a:stretch>
+                  </pic:blipFill>
+                  <pic:spPr>
+                    <a:xfrm>
+                      <a:off x="0" y="0"/>
+                      <a:ext cx="5271135" cy="3745230"/>
+                    </a:xfrm>
+                    <a:prstGeom prst="rect">
+                      <a:avLst/>
+                    </a:prstGeom>
+                    <a:noFill/>
+                    <a:ln>
+                      <a:noFill/>
+                    </a:ln>
+                  </pic:spPr>
+                </pic:pic>
+              </a:graphicData>
+            </a:graphic>
+          </wp:inline>
+        </w:drawing>
+      </w:r>
+    </w:p>
+    <w:p>
+      <w:pPr>
+        <w:numPr>
+          <w:ilvl w:val="0"/>
+          <w:numId w:val="0"/>
+        </w:numPr>
+        <w:jc w:val="left"/>
+      </w:pPr>
+      <w:r>
+        <w:drawing>
+          <wp:inline distT="0" distB="0" distL="114300" distR="114300">
+            <wp:extent cx="5273675" cy="3369310"/>
+            <wp:effectExtent l="0" t="0" r="3175" b="2540"/>
+            <wp:docPr id="38" name="Picture 11"/>
+            <wp:cNvGraphicFramePr>
+              <a:graphicFrameLocks xmlns:a="http://schemas.openxmlformats.org/drawingml/2006/main" noChangeAspect="1"/>
+            </wp:cNvGraphicFramePr>
+            <a:graphic xmlns:a="http://schemas.openxmlformats.org/drawingml/2006/main">
+              <a:graphicData uri="http://schemas.openxmlformats.org/drawingml/2006/picture">
+                <pic:pic xmlns:pic="http://schemas.openxmlformats.org/drawingml/2006/picture">
+                  <pic:nvPicPr>
+                    <pic:cNvPr id="38" name="Picture 11"/>
+                    <pic:cNvPicPr>
+                      <a:picLocks noChangeAspect="1"/>
+                    </pic:cNvPicPr>
+                  </pic:nvPicPr>
+                  <pic:blipFill>
+                    <a:blip r:embed="rId31"/>
+                    <a:stretch>
+                      <a:fillRect/>
+                    </a:stretch>
+                  </pic:blipFill>
+                  <pic:spPr>
+                    <a:xfrm>
+                      <a:off x="0" y="0"/>
+                      <a:ext cx="5273675" cy="3369310"/>
+                    </a:xfrm>
+                    <a:prstGeom prst="rect">
+                      <a:avLst/>
+                    </a:prstGeom>
+                    <a:noFill/>
+                    <a:ln>
+                      <a:noFill/>
+                    </a:ln>
+                  </pic:spPr>
+                </pic:pic>
+              </a:graphicData>
+            </a:graphic>
+          </wp:inline>
+        </w:drawing>
+      </w:r>
+    </w:p>
+    <w:p>
+      <w:pPr>
+        <w:numPr>
+          <w:ilvl w:val="0"/>
+          <w:numId w:val="0"/>
+        </w:numPr>
+        <w:jc w:val="left"/>
+      </w:pPr>
+      <w:r>
+        <w:drawing>
+          <wp:inline distT="0" distB="0" distL="114300" distR="114300">
+            <wp:extent cx="5270500" cy="1543050"/>
+            <wp:effectExtent l="0" t="0" r="6350" b="0"/>
+            <wp:docPr id="39" name="Picture 12"/>
+            <wp:cNvGraphicFramePr>
+              <a:graphicFrameLocks xmlns:a="http://schemas.openxmlformats.org/drawingml/2006/main" noChangeAspect="1"/>
+            </wp:cNvGraphicFramePr>
+            <a:graphic xmlns:a="http://schemas.openxmlformats.org/drawingml/2006/main">
+              <a:graphicData uri="http://schemas.openxmlformats.org/drawingml/2006/picture">
+                <pic:pic xmlns:pic="http://schemas.openxmlformats.org/drawingml/2006/picture">
+                  <pic:nvPicPr>
+                    <pic:cNvPr id="39" name="Picture 12"/>
+                    <pic:cNvPicPr>
+                      <a:picLocks noChangeAspect="1"/>
+                    </pic:cNvPicPr>
+                  </pic:nvPicPr>
+                  <pic:blipFill>
+                    <a:blip r:embed="rId32"/>
+                    <a:stretch>
+                      <a:fillRect/>
+                    </a:stretch>
+                  </pic:blipFill>
+                  <pic:spPr>
+                    <a:xfrm>
+                      <a:off x="0" y="0"/>
+                      <a:ext cx="5270500" cy="1543050"/>
+                    </a:xfrm>
+                    <a:prstGeom prst="rect">
+                      <a:avLst/>
+                    </a:prstGeom>
+                    <a:noFill/>
+                    <a:ln>
+                      <a:noFill/>
+                    </a:ln>
+                  </pic:spPr>
+                </pic:pic>
+              </a:graphicData>
+            </a:graphic>
+          </wp:inline>
+        </w:drawing>
+      </w:r>
+    </w:p>
+    <w:p>
+      <w:pPr>
+        <w:numPr>
+          <w:ilvl w:val="0"/>
+          <w:numId w:val="0"/>
+        </w:numPr>
+        <w:jc w:val="left"/>
+      </w:pPr>
+      <w:r>
+        <w:drawing>
+          <wp:inline distT="0" distB="0" distL="114300" distR="114300">
+            <wp:extent cx="2562225" cy="3171825"/>
+            <wp:effectExtent l="0" t="0" r="9525" b="9525"/>
+            <wp:docPr id="28" name="Picture 1"/>
+            <wp:cNvGraphicFramePr>
+              <a:graphicFrameLocks xmlns:a="http://schemas.openxmlformats.org/drawingml/2006/main" noChangeAspect="1"/>
+            </wp:cNvGraphicFramePr>
+            <a:graphic xmlns:a="http://schemas.openxmlformats.org/drawingml/2006/main">
+              <a:graphicData uri="http://schemas.openxmlformats.org/drawingml/2006/picture">
+                <pic:pic xmlns:pic="http://schemas.openxmlformats.org/drawingml/2006/picture">
+                  <pic:nvPicPr>
+                    <pic:cNvPr id="28" name="Picture 1"/>
+                    <pic:cNvPicPr>
+                      <a:picLocks noChangeAspect="1"/>
+                    </pic:cNvPicPr>
+                  </pic:nvPicPr>
+                  <pic:blipFill>
+                    <a:blip r:embed="rId33"/>
+                    <a:stretch>
+                      <a:fillRect/>
+                    </a:stretch>
+                  </pic:blipFill>
+                  <pic:spPr>
+                    <a:xfrm>
+                      <a:off x="0" y="0"/>
+                      <a:ext cx="2562225" cy="3171825"/>
+                    </a:xfrm>
+                    <a:prstGeom prst="rect">
+                      <a:avLst/>
+                    </a:prstGeom>
+                    <a:noFill/>
+                    <a:ln>
+                      <a:noFill/>
+                    </a:ln>
+                  </pic:spPr>
+                </pic:pic>
+              </a:graphicData>
+            </a:graphic>
+          </wp:inline>
+        </w:drawing>
+      </w:r>
+    </w:p>
+    <w:p>
+      <w:pPr>
+        <w:numPr>
+          <w:ilvl w:val="0"/>
+          <w:numId w:val="0"/>
+        </w:numPr>
+        <w:jc w:val="left"/>
+      </w:pPr>
+    </w:p>
+    <w:p>
+      <w:pPr>
+        <w:numPr>
+          <w:ilvl w:val="0"/>
+          <w:numId w:val="0"/>
+        </w:numPr>
+        <w:jc w:val="left"/>
+      </w:pPr>
+    </w:p>
+    <w:p>
+      <w:pPr>
+        <w:numPr>
+          <w:ilvl w:val="0"/>
+          <w:numId w:val="0"/>
+        </w:numPr>
+        <w:jc w:val="left"/>
+      </w:pPr>
+      <w:r>
+        <w:drawing>
+          <wp:inline distT="0" distB="0" distL="114300" distR="114300">
+            <wp:extent cx="5267325" cy="2602230"/>
+            <wp:effectExtent l="0" t="0" r="9525" b="7620"/>
+            <wp:docPr id="29" name="Picture 2"/>
+            <wp:cNvGraphicFramePr>
+              <a:graphicFrameLocks xmlns:a="http://schemas.openxmlformats.org/drawingml/2006/main" noChangeAspect="1"/>
+            </wp:cNvGraphicFramePr>
+            <a:graphic xmlns:a="http://schemas.openxmlformats.org/drawingml/2006/main">
+              <a:graphicData uri="http://schemas.openxmlformats.org/drawingml/2006/picture">
+                <pic:pic xmlns:pic="http://schemas.openxmlformats.org/drawingml/2006/picture">
+                  <pic:nvPicPr>
+                    <pic:cNvPr id="29" name="Picture 2"/>
+                    <pic:cNvPicPr>
+                      <a:picLocks noChangeAspect="1"/>
+                    </pic:cNvPicPr>
+                  </pic:nvPicPr>
+                  <pic:blipFill>
+                    <a:blip r:embed="rId34"/>
+                    <a:stretch>
+                      <a:fillRect/>
+                    </a:stretch>
+                  </pic:blipFill>
+                  <pic:spPr>
+                    <a:xfrm>
+                      <a:off x="0" y="0"/>
+                      <a:ext cx="5267325" cy="2602230"/>
+                    </a:xfrm>
+                    <a:prstGeom prst="rect">
+                      <a:avLst/>
+                    </a:prstGeom>
+                    <a:noFill/>
+                    <a:ln>
+                      <a:noFill/>
+                    </a:ln>
+                  </pic:spPr>
+                </pic:pic>
+              </a:graphicData>
+            </a:graphic>
+          </wp:inline>
+        </w:drawing>
+      </w:r>
+    </w:p>
+    <w:p>
+      <w:pPr>
+        <w:numPr>
+          <w:ilvl w:val="0"/>
+          <w:numId w:val="0"/>
+        </w:numPr>
+        <w:jc w:val="left"/>
+      </w:pPr>
+    </w:p>
+    <w:p>
+      <w:pPr>
+        <w:numPr>
+          <w:ilvl w:val="0"/>
+          <w:numId w:val="0"/>
+        </w:numPr>
+        <w:jc w:val="left"/>
+      </w:pPr>
+      <w:r>
+        <w:drawing>
+          <wp:inline distT="0" distB="0" distL="114300" distR="114300">
+            <wp:extent cx="5273040" cy="3956685"/>
+            <wp:effectExtent l="0" t="0" r="3810" b="5715"/>
+            <wp:docPr id="30" name="Picture 3"/>
+            <wp:cNvGraphicFramePr>
+              <a:graphicFrameLocks xmlns:a="http://schemas.openxmlformats.org/drawingml/2006/main" noChangeAspect="1"/>
+            </wp:cNvGraphicFramePr>
+            <a:graphic xmlns:a="http://schemas.openxmlformats.org/drawingml/2006/main">
+              <a:graphicData uri="http://schemas.openxmlformats.org/drawingml/2006/picture">
+                <pic:pic xmlns:pic="http://schemas.openxmlformats.org/drawingml/2006/picture">
+                  <pic:nvPicPr>
+                    <pic:cNvPr id="30" name="Picture 3"/>
+                    <pic:cNvPicPr>
+                      <a:picLocks noChangeAspect="1"/>
+                    </pic:cNvPicPr>
+                  </pic:nvPicPr>
+                  <pic:blipFill>
+                    <a:blip r:embed="rId35"/>
+                    <a:stretch>
+                      <a:fillRect/>
+                    </a:stretch>
+                  </pic:blipFill>
+                  <pic:spPr>
+                    <a:xfrm>
+                      <a:off x="0" y="0"/>
+                      <a:ext cx="5273040" cy="3956685"/>
+                    </a:xfrm>
+                    <a:prstGeom prst="rect">
+                      <a:avLst/>
+                    </a:prstGeom>
+                    <a:noFill/>
+                    <a:ln>
+                      <a:noFill/>
+                    </a:ln>
+                  </pic:spPr>
+                </pic:pic>
+              </a:graphicData>
+            </a:graphic>
+          </wp:inline>
+        </w:drawing>
+      </w:r>
+    </w:p>
+    <w:p>
+      <w:pPr>
+        <w:numPr>
+          <w:ilvl w:val="0"/>
+          <w:numId w:val="0"/>
+        </w:numPr>
+        <w:jc w:val="left"/>
+      </w:pPr>
+    </w:p>
+    <w:p>
+      <w:pPr>
+        <w:numPr>
+          <w:ilvl w:val="0"/>
+          <w:numId w:val="0"/>
+        </w:numPr>
+        <w:jc w:val="left"/>
+      </w:pPr>
+    </w:p>
+    <w:p>
+      <w:pPr>
+        <w:numPr>
+          <w:ilvl w:val="0"/>
+          <w:numId w:val="0"/>
+        </w:numPr>
+        <w:jc w:val="left"/>
+      </w:pPr>
+    </w:p>
+    <w:p>
+      <w:pPr>
+        <w:numPr>
+          <w:ilvl w:val="0"/>
+          <w:numId w:val="0"/>
+        </w:numPr>
+        <w:jc w:val="left"/>
+      </w:pPr>
+      <w:r>
+        <w:drawing>
+          <wp:inline distT="0" distB="0" distL="114300" distR="114300">
+            <wp:extent cx="4467225" cy="4362450"/>
+            <wp:effectExtent l="0" t="0" r="9525" b="0"/>
+            <wp:docPr id="31" name="Picture 4"/>
+            <wp:cNvGraphicFramePr>
+              <a:graphicFrameLocks xmlns:a="http://schemas.openxmlformats.org/drawingml/2006/main" noChangeAspect="1"/>
+            </wp:cNvGraphicFramePr>
+            <a:graphic xmlns:a="http://schemas.openxmlformats.org/drawingml/2006/main">
+              <a:graphicData uri="http://schemas.openxmlformats.org/drawingml/2006/picture">
+                <pic:pic xmlns:pic="http://schemas.openxmlformats.org/drawingml/2006/picture">
+                  <pic:nvPicPr>
+                    <pic:cNvPr id="31" name="Picture 4"/>
+                    <pic:cNvPicPr>
+                      <a:picLocks noChangeAspect="1"/>
+                    </pic:cNvPicPr>
+                  </pic:nvPicPr>
+                  <pic:blipFill>
+                    <a:blip r:embed="rId36"/>
+                    <a:stretch>
+                      <a:fillRect/>
+                    </a:stretch>
+                  </pic:blipFill>
+                  <pic:spPr>
+                    <a:xfrm>
+                      <a:off x="0" y="0"/>
+                      <a:ext cx="4467225" cy="4362450"/>
+                    </a:xfrm>
+                    <a:prstGeom prst="rect">
+                      <a:avLst/>
+                    </a:prstGeom>
+                    <a:noFill/>
+                    <a:ln>
+                      <a:noFill/>
+                    </a:ln>
+                  </pic:spPr>
+                </pic:pic>
+              </a:graphicData>
+            </a:graphic>
+          </wp:inline>
+        </w:drawing>
+      </w:r>
+    </w:p>
+    <w:p>
+      <w:pPr>
+        <w:numPr>
+          <w:ilvl w:val="0"/>
+          <w:numId w:val="0"/>
+        </w:numPr>
+        <w:jc w:val="left"/>
+      </w:pPr>
+      <w:r>
+        <w:drawing>
+          <wp:inline distT="0" distB="0" distL="114300" distR="114300">
+            <wp:extent cx="5268595" cy="2922905"/>
+            <wp:effectExtent l="0" t="0" r="8255" b="10795"/>
+            <wp:docPr id="32" name="Picture 5"/>
+            <wp:cNvGraphicFramePr>
+              <a:graphicFrameLocks xmlns:a="http://schemas.openxmlformats.org/drawingml/2006/main" noChangeAspect="1"/>
+            </wp:cNvGraphicFramePr>
+            <a:graphic xmlns:a="http://schemas.openxmlformats.org/drawingml/2006/main">
+              <a:graphicData uri="http://schemas.openxmlformats.org/drawingml/2006/picture">
+                <pic:pic xmlns:pic="http://schemas.openxmlformats.org/drawingml/2006/picture">
+                  <pic:nvPicPr>
+                    <pic:cNvPr id="32" name="Picture 5"/>
+                    <pic:cNvPicPr>
+                      <a:picLocks noChangeAspect="1"/>
+                    </pic:cNvPicPr>
+                  </pic:nvPicPr>
+                  <pic:blipFill>
+                    <a:blip r:embed="rId37"/>
+                    <a:stretch>
+                      <a:fillRect/>
+                    </a:stretch>
+                  </pic:blipFill>
+                  <pic:spPr>
+                    <a:xfrm>
+                      <a:off x="0" y="0"/>
+                      <a:ext cx="5268595" cy="2922905"/>
+                    </a:xfrm>
+                    <a:prstGeom prst="rect">
+                      <a:avLst/>
+                    </a:prstGeom>
+                    <a:noFill/>
+                    <a:ln>
+                      <a:noFill/>
+                    </a:ln>
+                  </pic:spPr>
+                </pic:pic>
+              </a:graphicData>
+            </a:graphic>
+          </wp:inline>
+        </w:drawing>
+      </w:r>
+    </w:p>
+    <w:p>
+      <w:pPr>
+        <w:numPr>
+          <w:ilvl w:val="0"/>
+          <w:numId w:val="0"/>
+        </w:numPr>
+        <w:jc w:val="left"/>
+      </w:pPr>
+    </w:p>
+    <w:p>
+      <w:pPr>
+        <w:numPr>
+          <w:ilvl w:val="0"/>
+          <w:numId w:val="0"/>
+        </w:numPr>
+        <w:jc w:val="left"/>
+      </w:pPr>
+    </w:p>
+    <w:p>
+      <w:pPr>
+        <w:numPr>
+          <w:ilvl w:val="0"/>
+          <w:numId w:val="0"/>
+        </w:numPr>
+        <w:jc w:val="left"/>
+      </w:pPr>
+    </w:p>
+    <w:p>
+      <w:pPr>
+        <w:numPr>
+          <w:ilvl w:val="0"/>
+          <w:numId w:val="0"/>
+        </w:numPr>
+        <w:jc w:val="left"/>
+      </w:pPr>
+    </w:p>
+    <w:p>
+      <w:pPr>
+        <w:numPr>
+          <w:ilvl w:val="0"/>
+          <w:numId w:val="0"/>
+        </w:numPr>
+        <w:jc w:val="left"/>
+      </w:pPr>
+      <w:r>
+        <w:drawing>
+          <wp:inline distT="0" distB="0" distL="114300" distR="114300">
+            <wp:extent cx="5272405" cy="3359150"/>
+            <wp:effectExtent l="0" t="0" r="4445" b="12700"/>
+            <wp:docPr id="33" name="Picture 6"/>
+            <wp:cNvGraphicFramePr>
+              <a:graphicFrameLocks xmlns:a="http://schemas.openxmlformats.org/drawingml/2006/main" noChangeAspect="1"/>
+            </wp:cNvGraphicFramePr>
+            <a:graphic xmlns:a="http://schemas.openxmlformats.org/drawingml/2006/main">
+              <a:graphicData uri="http://schemas.openxmlformats.org/drawingml/2006/picture">
+                <pic:pic xmlns:pic="http://schemas.openxmlformats.org/drawingml/2006/picture">
+                  <pic:nvPicPr>
+                    <pic:cNvPr id="33" name="Picture 6"/>
+                    <pic:cNvPicPr>
+                      <a:picLocks noChangeAspect="1"/>
+                    </pic:cNvPicPr>
+                  </pic:nvPicPr>
+                  <pic:blipFill>
+                    <a:blip r:embed="rId38"/>
+                    <a:stretch>
+                      <a:fillRect/>
+                    </a:stretch>
+                  </pic:blipFill>
+                  <pic:spPr>
+                    <a:xfrm>
+                      <a:off x="0" y="0"/>
+                      <a:ext cx="5272405" cy="3359150"/>
+                    </a:xfrm>
+                    <a:prstGeom prst="rect">
+                      <a:avLst/>
+                    </a:prstGeom>
+                    <a:noFill/>
+                    <a:ln>
+                      <a:noFill/>
+                    </a:ln>
+                  </pic:spPr>
+                </pic:pic>
+              </a:graphicData>
+            </a:graphic>
+          </wp:inline>
+        </w:drawing>
+      </w:r>
+    </w:p>
+    <w:p>
+      <w:pPr>
+        <w:numPr>
+          <w:ilvl w:val="0"/>
+          <w:numId w:val="0"/>
+        </w:numPr>
+        <w:jc w:val="left"/>
+      </w:pPr>
+      <w:r>
+        <w:drawing>
+          <wp:inline distT="0" distB="0" distL="114300" distR="114300">
+            <wp:extent cx="5270500" cy="2454910"/>
+            <wp:effectExtent l="0" t="0" r="6350" b="2540"/>
+            <wp:docPr id="34" name="Picture 7"/>
+            <wp:cNvGraphicFramePr>
+              <a:graphicFrameLocks xmlns:a="http://schemas.openxmlformats.org/drawingml/2006/main" noChangeAspect="1"/>
+            </wp:cNvGraphicFramePr>
+            <a:graphic xmlns:a="http://schemas.openxmlformats.org/drawingml/2006/main">
+              <a:graphicData uri="http://schemas.openxmlformats.org/drawingml/2006/picture">
+                <pic:pic xmlns:pic="http://schemas.openxmlformats.org/drawingml/2006/picture">
+                  <pic:nvPicPr>
+                    <pic:cNvPr id="34" name="Picture 7"/>
+                    <pic:cNvPicPr>
+                      <a:picLocks noChangeAspect="1"/>
+                    </pic:cNvPicPr>
+                  </pic:nvPicPr>
+                  <pic:blipFill>
+                    <a:blip r:embed="rId39"/>
+                    <a:stretch>
+                      <a:fillRect/>
+                    </a:stretch>
+                  </pic:blipFill>
+                  <pic:spPr>
+                    <a:xfrm>
+                      <a:off x="0" y="0"/>
+                      <a:ext cx="5270500" cy="2454910"/>
+                    </a:xfrm>
+                    <a:prstGeom prst="rect">
+                      <a:avLst/>
+                    </a:prstGeom>
+                    <a:noFill/>
+                    <a:ln>
+                      <a:noFill/>
+                    </a:ln>
+                  </pic:spPr>
+                </pic:pic>
+              </a:graphicData>
+            </a:graphic>
+          </wp:inline>
+        </w:drawing>
+      </w:r>
+    </w:p>
+    <w:p>
+      <w:pPr>
+        <w:numPr>
+          <w:ilvl w:val="0"/>
+          <w:numId w:val="0"/>
+        </w:numPr>
+        <w:jc w:val="left"/>
+      </w:pPr>
+    </w:p>
+    <w:p>
+      <w:pPr>
+        <w:numPr>
+          <w:ilvl w:val="0"/>
+          <w:numId w:val="0"/>
+        </w:numPr>
+        <w:jc w:val="left"/>
+      </w:pPr>
+    </w:p>
+    <w:p>
+      <w:pPr>
+        <w:jc w:val="left"/>
+        <w:rPr>
+          <w:rFonts w:hint="default"/>
+          <w:b w:val="0"/>
+          <w:bCs w:val="0"/>
+          <w:sz w:val="22"/>
+          <w:szCs w:val="22"/>
+          <w:lang w:val="en-US"/>
+        </w:rPr>
+      </w:pPr>
+      <w:r>
+        <w:rPr>
+          <w:rFonts w:hint="default"/>
+          <w:b w:val="0"/>
+          <w:bCs w:val="0"/>
+          <w:sz w:val="22"/>
+          <w:szCs w:val="22"/>
+          <w:lang w:val="en-US"/>
+        </w:rPr>
+        <w:t>+++++++++++++++++++++++++++++++++++++++++++++++++++++++++++++++++++++++++++</w:t>
+      </w:r>
+    </w:p>
+    <w:p>
+      <w:pPr>
+        <w:jc w:val="left"/>
+        <w:rPr>
+          <w:rFonts w:hint="default"/>
+          <w:b w:val="0"/>
+          <w:bCs w:val="0"/>
+          <w:sz w:val="22"/>
+          <w:szCs w:val="22"/>
+          <w:lang w:val="en-US"/>
+        </w:rPr>
+      </w:pPr>
+      <w:r>
+        <w:rPr>
+          <w:rFonts w:hint="default"/>
+          <w:b w:val="0"/>
+          <w:bCs w:val="0"/>
+          <w:sz w:val="22"/>
+          <w:szCs w:val="22"/>
+          <w:lang w:val="en-US"/>
+        </w:rPr>
+        <w:t>Sid recently started working for an online bookstore and has been given the task of creating a status maintenance system for all the books. Deadline is knocking at the door, and he is yet to finish his task. Can you help Sid develop the system?</w:t>
+      </w:r>
+    </w:p>
+    <w:p>
+      <w:pPr>
+        <w:jc w:val="left"/>
+        <w:rPr>
+          <w:rFonts w:hint="default"/>
+          <w:b w:val="0"/>
+          <w:bCs w:val="0"/>
+          <w:sz w:val="22"/>
+          <w:szCs w:val="22"/>
+          <w:lang w:val="en-US"/>
+        </w:rPr>
+      </w:pPr>
+      <w:r>
+        <w:rPr>
+          <w:rFonts w:hint="default"/>
+          <w:b w:val="0"/>
+          <w:bCs w:val="0"/>
+          <w:sz w:val="22"/>
+          <w:szCs w:val="22"/>
+          <w:lang w:val="en-US"/>
+        </w:rPr>
+        <w:t xml:space="preserve"> </w:t>
+      </w:r>
+    </w:p>
+    <w:p>
+      <w:pPr>
+        <w:jc w:val="left"/>
+        <w:rPr>
+          <w:rFonts w:hint="default"/>
+          <w:b w:val="0"/>
+          <w:bCs w:val="0"/>
+          <w:sz w:val="22"/>
+          <w:szCs w:val="22"/>
+          <w:lang w:val="en-US"/>
+        </w:rPr>
+      </w:pPr>
+      <w:r>
+        <w:rPr>
+          <w:rFonts w:hint="default"/>
+          <w:b w:val="0"/>
+          <w:bCs w:val="0"/>
+          <w:sz w:val="22"/>
+          <w:szCs w:val="22"/>
+          <w:lang w:val="en-US"/>
+        </w:rPr>
+        <w:t>He has created the base class Book as described below:</w:t>
+      </w:r>
+    </w:p>
+    <w:p>
+      <w:pPr>
+        <w:jc w:val="left"/>
+        <w:rPr>
+          <w:rFonts w:hint="default"/>
+          <w:b w:val="0"/>
+          <w:bCs w:val="0"/>
+          <w:sz w:val="22"/>
+          <w:szCs w:val="22"/>
+          <w:lang w:val="en-US"/>
+        </w:rPr>
+      </w:pPr>
+    </w:p>
+    <w:p>
+      <w:pPr>
+        <w:jc w:val="left"/>
+        <w:rPr>
+          <w:rFonts w:hint="default"/>
+          <w:b w:val="0"/>
+          <w:bCs w:val="0"/>
+          <w:sz w:val="22"/>
+          <w:szCs w:val="22"/>
+          <w:lang w:val="en-US"/>
+        </w:rPr>
+      </w:pPr>
+      <w:r>
+        <w:rPr>
+          <w:rFonts w:hint="default"/>
+          <w:b w:val="0"/>
+          <w:bCs w:val="0"/>
+          <w:sz w:val="22"/>
+          <w:szCs w:val="22"/>
+          <w:lang w:val="en-US"/>
+        </w:rPr>
+        <w:t>class Book:</w:t>
+      </w:r>
+    </w:p>
+    <w:p>
+      <w:pPr>
+        <w:jc w:val="left"/>
+        <w:rPr>
+          <w:rFonts w:hint="default"/>
+          <w:b w:val="0"/>
+          <w:bCs w:val="0"/>
+          <w:sz w:val="22"/>
+          <w:szCs w:val="22"/>
+          <w:lang w:val="en-US"/>
+        </w:rPr>
+      </w:pPr>
+      <w:r>
+        <w:rPr>
+          <w:rFonts w:hint="default"/>
+          <w:b w:val="0"/>
+          <w:bCs w:val="0"/>
+          <w:sz w:val="22"/>
+          <w:szCs w:val="22"/>
+          <w:lang w:val="en-US"/>
+        </w:rPr>
+        <w:t xml:space="preserve">  data fields:</w:t>
+      </w:r>
+    </w:p>
+    <w:p>
+      <w:pPr>
+        <w:jc w:val="left"/>
+        <w:rPr>
+          <w:rFonts w:hint="default"/>
+          <w:b w:val="0"/>
+          <w:bCs w:val="0"/>
+          <w:sz w:val="22"/>
+          <w:szCs w:val="22"/>
+          <w:lang w:val="en-US"/>
+        </w:rPr>
+      </w:pPr>
+      <w:r>
+        <w:rPr>
+          <w:rFonts w:hint="default"/>
+          <w:b w:val="0"/>
+          <w:bCs w:val="0"/>
+          <w:sz w:val="22"/>
+          <w:szCs w:val="22"/>
+          <w:lang w:val="en-US"/>
+        </w:rPr>
+        <w:t xml:space="preserve">    title  : String variable which stores the title of the</w:t>
+      </w:r>
+    </w:p>
+    <w:p>
+      <w:pPr>
+        <w:jc w:val="left"/>
+        <w:rPr>
+          <w:rFonts w:hint="default"/>
+          <w:b w:val="0"/>
+          <w:bCs w:val="0"/>
+          <w:sz w:val="22"/>
+          <w:szCs w:val="22"/>
+          <w:lang w:val="en-US"/>
+        </w:rPr>
+      </w:pPr>
+      <w:r>
+        <w:rPr>
+          <w:rFonts w:hint="default"/>
+          <w:b w:val="0"/>
+          <w:bCs w:val="0"/>
+          <w:sz w:val="22"/>
+          <w:szCs w:val="22"/>
+          <w:lang w:val="en-US"/>
+        </w:rPr>
+        <w:t xml:space="preserve">             book</w:t>
+      </w:r>
+    </w:p>
+    <w:p>
+      <w:pPr>
+        <w:jc w:val="left"/>
+        <w:rPr>
+          <w:rFonts w:hint="default"/>
+          <w:b w:val="0"/>
+          <w:bCs w:val="0"/>
+          <w:sz w:val="22"/>
+          <w:szCs w:val="22"/>
+          <w:lang w:val="en-US"/>
+        </w:rPr>
+      </w:pPr>
+      <w:r>
+        <w:rPr>
+          <w:rFonts w:hint="default"/>
+          <w:b w:val="0"/>
+          <w:bCs w:val="0"/>
+          <w:sz w:val="22"/>
+          <w:szCs w:val="22"/>
+          <w:lang w:val="en-US"/>
+        </w:rPr>
+        <w:t xml:space="preserve">    author : String variable which stores the name of the author </w:t>
+      </w:r>
+    </w:p>
+    <w:p>
+      <w:pPr>
+        <w:jc w:val="left"/>
+        <w:rPr>
+          <w:rFonts w:hint="default"/>
+          <w:b w:val="0"/>
+          <w:bCs w:val="0"/>
+          <w:sz w:val="22"/>
+          <w:szCs w:val="22"/>
+          <w:lang w:val="en-US"/>
+        </w:rPr>
+      </w:pPr>
+      <w:r>
+        <w:rPr>
+          <w:rFonts w:hint="default"/>
+          <w:b w:val="0"/>
+          <w:bCs w:val="0"/>
+          <w:sz w:val="22"/>
+          <w:szCs w:val="22"/>
+          <w:lang w:val="en-US"/>
+        </w:rPr>
+        <w:t xml:space="preserve">             (comma separated names if there are more than one author)</w:t>
+      </w:r>
+    </w:p>
+    <w:p>
+      <w:pPr>
+        <w:jc w:val="left"/>
+        <w:rPr>
+          <w:rFonts w:hint="default"/>
+          <w:b w:val="0"/>
+          <w:bCs w:val="0"/>
+          <w:sz w:val="22"/>
+          <w:szCs w:val="22"/>
+          <w:lang w:val="en-US"/>
+        </w:rPr>
+      </w:pPr>
+      <w:r>
+        <w:rPr>
+          <w:rFonts w:hint="default"/>
+          <w:b w:val="0"/>
+          <w:bCs w:val="0"/>
+          <w:sz w:val="22"/>
+          <w:szCs w:val="22"/>
+          <w:lang w:val="en-US"/>
+        </w:rPr>
+        <w:t xml:space="preserve">    pages  : Integer variable which stores the number of pages of the book</w:t>
+      </w:r>
+    </w:p>
+    <w:p>
+      <w:pPr>
+        <w:jc w:val="left"/>
+        <w:rPr>
+          <w:rFonts w:hint="default"/>
+          <w:b w:val="0"/>
+          <w:bCs w:val="0"/>
+          <w:sz w:val="22"/>
+          <w:szCs w:val="22"/>
+          <w:lang w:val="en-US"/>
+        </w:rPr>
+      </w:pPr>
+      <w:r>
+        <w:rPr>
+          <w:rFonts w:hint="default"/>
+          <w:b w:val="0"/>
+          <w:bCs w:val="0"/>
+          <w:sz w:val="22"/>
+          <w:szCs w:val="22"/>
+          <w:lang w:val="en-US"/>
+        </w:rPr>
+        <w:t xml:space="preserve">  methods:</w:t>
+      </w:r>
+    </w:p>
+    <w:p>
+      <w:pPr>
+        <w:jc w:val="left"/>
+        <w:rPr>
+          <w:rFonts w:hint="default"/>
+          <w:b w:val="0"/>
+          <w:bCs w:val="0"/>
+          <w:sz w:val="22"/>
+          <w:szCs w:val="22"/>
+          <w:lang w:val="en-US"/>
+        </w:rPr>
+      </w:pPr>
+      <w:r>
+        <w:rPr>
+          <w:rFonts w:hint="default"/>
+          <w:b w:val="0"/>
+          <w:bCs w:val="0"/>
+          <w:sz w:val="22"/>
+          <w:szCs w:val="22"/>
+          <w:lang w:val="en-US"/>
+        </w:rPr>
+        <w:t xml:space="preserve">    Book(String title, String author, int pages) : </w:t>
+      </w:r>
+    </w:p>
+    <w:p>
+      <w:pPr>
+        <w:jc w:val="left"/>
+        <w:rPr>
+          <w:rFonts w:hint="default"/>
+          <w:b w:val="0"/>
+          <w:bCs w:val="0"/>
+          <w:sz w:val="22"/>
+          <w:szCs w:val="22"/>
+          <w:lang w:val="en-US"/>
+        </w:rPr>
+      </w:pPr>
+      <w:r>
+        <w:rPr>
+          <w:rFonts w:hint="default"/>
+          <w:b w:val="0"/>
+          <w:bCs w:val="0"/>
+          <w:sz w:val="22"/>
+          <w:szCs w:val="22"/>
+          <w:lang w:val="en-US"/>
+        </w:rPr>
+        <w:t xml:space="preserve">         Constructor to initialise the primary details </w:t>
+      </w:r>
+    </w:p>
+    <w:p>
+      <w:pPr>
+        <w:jc w:val="left"/>
+        <w:rPr>
+          <w:rFonts w:hint="default"/>
+          <w:b w:val="0"/>
+          <w:bCs w:val="0"/>
+          <w:sz w:val="22"/>
+          <w:szCs w:val="22"/>
+          <w:lang w:val="en-US"/>
+        </w:rPr>
+      </w:pPr>
+      <w:r>
+        <w:rPr>
+          <w:rFonts w:hint="default"/>
+          <w:b w:val="0"/>
+          <w:bCs w:val="0"/>
+          <w:sz w:val="22"/>
+          <w:szCs w:val="22"/>
+          <w:lang w:val="en-US"/>
+        </w:rPr>
+        <w:t xml:space="preserve">         (title, author, pages) of the book</w:t>
+      </w:r>
+    </w:p>
+    <w:p>
+      <w:pPr>
+        <w:jc w:val="left"/>
+        <w:rPr>
+          <w:rFonts w:hint="default"/>
+          <w:b w:val="0"/>
+          <w:bCs w:val="0"/>
+          <w:sz w:val="22"/>
+          <w:szCs w:val="22"/>
+          <w:lang w:val="en-US"/>
+        </w:rPr>
+      </w:pPr>
+      <w:r>
+        <w:rPr>
+          <w:rFonts w:hint="default"/>
+          <w:b w:val="0"/>
+          <w:bCs w:val="0"/>
+          <w:sz w:val="22"/>
+          <w:szCs w:val="22"/>
+          <w:lang w:val="en-US"/>
+        </w:rPr>
+        <w:t xml:space="preserve">    getDetails() :</w:t>
+      </w:r>
+    </w:p>
+    <w:p>
+      <w:pPr>
+        <w:jc w:val="left"/>
+        <w:rPr>
+          <w:rFonts w:hint="default"/>
+          <w:b w:val="0"/>
+          <w:bCs w:val="0"/>
+          <w:sz w:val="22"/>
+          <w:szCs w:val="22"/>
+          <w:lang w:val="en-US"/>
+        </w:rPr>
+      </w:pPr>
+      <w:r>
+        <w:rPr>
+          <w:rFonts w:hint="default"/>
+          <w:b w:val="0"/>
+          <w:bCs w:val="0"/>
+          <w:sz w:val="22"/>
+          <w:szCs w:val="22"/>
+          <w:lang w:val="en-US"/>
+        </w:rPr>
+        <w:t xml:space="preserve">         Returns the title and author's name as a single </w:t>
+      </w:r>
+    </w:p>
+    <w:p>
+      <w:pPr>
+        <w:jc w:val="left"/>
+        <w:rPr>
+          <w:rFonts w:hint="default"/>
+          <w:b w:val="0"/>
+          <w:bCs w:val="0"/>
+          <w:sz w:val="22"/>
+          <w:szCs w:val="22"/>
+          <w:lang w:val="en-US"/>
+        </w:rPr>
+      </w:pPr>
+      <w:r>
+        <w:rPr>
+          <w:rFonts w:hint="default"/>
+          <w:b w:val="0"/>
+          <w:bCs w:val="0"/>
+          <w:sz w:val="22"/>
+          <w:szCs w:val="22"/>
+          <w:lang w:val="en-US"/>
+        </w:rPr>
+        <w:t xml:space="preserve">         string separated by '-'</w:t>
+      </w:r>
+    </w:p>
+    <w:p>
+      <w:pPr>
+        <w:jc w:val="left"/>
+        <w:rPr>
+          <w:rFonts w:hint="default"/>
+          <w:b w:val="0"/>
+          <w:bCs w:val="0"/>
+          <w:sz w:val="22"/>
+          <w:szCs w:val="22"/>
+          <w:lang w:val="en-US"/>
+        </w:rPr>
+      </w:pPr>
+    </w:p>
+    <w:p>
+      <w:pPr>
+        <w:jc w:val="left"/>
+        <w:rPr>
+          <w:rFonts w:hint="default"/>
+          <w:b w:val="0"/>
+          <w:bCs w:val="0"/>
+          <w:sz w:val="22"/>
+          <w:szCs w:val="22"/>
+          <w:lang w:val="en-US"/>
+        </w:rPr>
+      </w:pPr>
+    </w:p>
+    <w:p>
+      <w:pPr>
+        <w:jc w:val="left"/>
+        <w:rPr>
+          <w:rFonts w:hint="default"/>
+          <w:b w:val="0"/>
+          <w:bCs w:val="0"/>
+          <w:sz w:val="22"/>
+          <w:szCs w:val="22"/>
+          <w:lang w:val="en-US"/>
+        </w:rPr>
+      </w:pPr>
+      <w:r>
+        <w:rPr>
+          <w:rFonts w:hint="default"/>
+          <w:b w:val="0"/>
+          <w:bCs w:val="0"/>
+          <w:sz w:val="22"/>
+          <w:szCs w:val="22"/>
+          <w:lang w:val="en-US"/>
+        </w:rPr>
+        <w:t>Now, your task is to define the following classes which are subclasses of Book class. Consider default visibility of classes, data fields and methods unless mentioned otherwise.</w:t>
+      </w:r>
+    </w:p>
+    <w:p>
+      <w:pPr>
+        <w:jc w:val="left"/>
+        <w:rPr>
+          <w:rFonts w:hint="default"/>
+          <w:b w:val="0"/>
+          <w:bCs w:val="0"/>
+          <w:sz w:val="22"/>
+          <w:szCs w:val="22"/>
+          <w:lang w:val="en-US"/>
+        </w:rPr>
+      </w:pPr>
+      <w:r>
+        <w:rPr>
+          <w:rFonts w:hint="default"/>
+          <w:b w:val="0"/>
+          <w:bCs w:val="0"/>
+          <w:sz w:val="22"/>
+          <w:szCs w:val="22"/>
+          <w:lang w:val="en-US"/>
+        </w:rPr>
+        <w:t xml:space="preserve"> </w:t>
+      </w:r>
+    </w:p>
+    <w:p>
+      <w:pPr>
+        <w:jc w:val="left"/>
+        <w:rPr>
+          <w:rFonts w:hint="default"/>
+          <w:b w:val="0"/>
+          <w:bCs w:val="0"/>
+          <w:sz w:val="22"/>
+          <w:szCs w:val="22"/>
+          <w:lang w:val="en-US"/>
+        </w:rPr>
+      </w:pPr>
+    </w:p>
+    <w:p>
+      <w:pPr>
+        <w:jc w:val="left"/>
+        <w:rPr>
+          <w:rFonts w:hint="default"/>
+          <w:b w:val="0"/>
+          <w:bCs w:val="0"/>
+          <w:sz w:val="22"/>
+          <w:szCs w:val="22"/>
+          <w:lang w:val="en-US"/>
+        </w:rPr>
+      </w:pPr>
+      <w:r>
+        <w:rPr>
+          <w:rFonts w:hint="default"/>
+          <w:b w:val="0"/>
+          <w:bCs w:val="0"/>
+          <w:sz w:val="22"/>
+          <w:szCs w:val="22"/>
+          <w:lang w:val="en-US"/>
+        </w:rPr>
+        <w:t>class Ebook:</w:t>
+      </w:r>
+    </w:p>
+    <w:p>
+      <w:pPr>
+        <w:jc w:val="left"/>
+        <w:rPr>
+          <w:rFonts w:hint="default"/>
+          <w:b w:val="0"/>
+          <w:bCs w:val="0"/>
+          <w:sz w:val="22"/>
+          <w:szCs w:val="22"/>
+          <w:lang w:val="en-US"/>
+        </w:rPr>
+      </w:pPr>
+      <w:r>
+        <w:rPr>
+          <w:rFonts w:hint="default"/>
+          <w:b w:val="0"/>
+          <w:bCs w:val="0"/>
+          <w:sz w:val="22"/>
+          <w:szCs w:val="22"/>
+          <w:lang w:val="en-US"/>
+        </w:rPr>
+        <w:t xml:space="preserve"> data fields:</w:t>
+      </w:r>
+    </w:p>
+    <w:p>
+      <w:pPr>
+        <w:jc w:val="left"/>
+        <w:rPr>
+          <w:rFonts w:hint="default"/>
+          <w:b w:val="0"/>
+          <w:bCs w:val="0"/>
+          <w:sz w:val="22"/>
+          <w:szCs w:val="22"/>
+          <w:lang w:val="en-US"/>
+        </w:rPr>
+      </w:pPr>
+      <w:r>
+        <w:rPr>
+          <w:rFonts w:hint="default"/>
+          <w:b w:val="0"/>
+          <w:bCs w:val="0"/>
+          <w:sz w:val="22"/>
+          <w:szCs w:val="22"/>
+          <w:lang w:val="en-US"/>
+        </w:rPr>
+        <w:t xml:space="preserve">    appxSize: int variable denoting the approximate size </w:t>
+      </w:r>
+    </w:p>
+    <w:p>
+      <w:pPr>
+        <w:jc w:val="left"/>
+        <w:rPr>
+          <w:rFonts w:hint="default"/>
+          <w:b w:val="0"/>
+          <w:bCs w:val="0"/>
+          <w:sz w:val="22"/>
+          <w:szCs w:val="22"/>
+          <w:lang w:val="en-US"/>
+        </w:rPr>
+      </w:pPr>
+      <w:r>
+        <w:rPr>
+          <w:rFonts w:hint="default"/>
+          <w:b w:val="0"/>
+          <w:bCs w:val="0"/>
+          <w:sz w:val="22"/>
+          <w:szCs w:val="22"/>
+          <w:lang w:val="en-US"/>
+        </w:rPr>
+        <w:t xml:space="preserve">              of the book in kilo-bytes(KB)</w:t>
+      </w:r>
+    </w:p>
+    <w:p>
+      <w:pPr>
+        <w:jc w:val="left"/>
+        <w:rPr>
+          <w:rFonts w:hint="default"/>
+          <w:b w:val="0"/>
+          <w:bCs w:val="0"/>
+          <w:sz w:val="22"/>
+          <w:szCs w:val="22"/>
+          <w:lang w:val="en-US"/>
+        </w:rPr>
+      </w:pPr>
+      <w:r>
+        <w:rPr>
+          <w:rFonts w:hint="default"/>
+          <w:b w:val="0"/>
+          <w:bCs w:val="0"/>
+          <w:sz w:val="22"/>
+          <w:szCs w:val="22"/>
+          <w:lang w:val="en-US"/>
+        </w:rPr>
+        <w:t xml:space="preserve">    format: String variable denoting the format of the e-book (mobi, pdf or epub)</w:t>
+      </w:r>
+    </w:p>
+    <w:p>
+      <w:pPr>
+        <w:jc w:val="left"/>
+        <w:rPr>
+          <w:rFonts w:hint="default"/>
+          <w:b w:val="0"/>
+          <w:bCs w:val="0"/>
+          <w:sz w:val="22"/>
+          <w:szCs w:val="22"/>
+          <w:lang w:val="en-US"/>
+        </w:rPr>
+      </w:pPr>
+      <w:r>
+        <w:rPr>
+          <w:rFonts w:hint="default"/>
+          <w:b w:val="0"/>
+          <w:bCs w:val="0"/>
+          <w:sz w:val="22"/>
+          <w:szCs w:val="22"/>
+          <w:lang w:val="en-US"/>
+        </w:rPr>
+        <w:t xml:space="preserve"> methods:</w:t>
+      </w:r>
+    </w:p>
+    <w:p>
+      <w:pPr>
+        <w:jc w:val="left"/>
+        <w:rPr>
+          <w:rFonts w:hint="default"/>
+          <w:b w:val="0"/>
+          <w:bCs w:val="0"/>
+          <w:sz w:val="22"/>
+          <w:szCs w:val="22"/>
+          <w:lang w:val="en-US"/>
+        </w:rPr>
+      </w:pPr>
+      <w:r>
+        <w:rPr>
+          <w:rFonts w:hint="default"/>
+          <w:b w:val="0"/>
+          <w:bCs w:val="0"/>
+          <w:sz w:val="22"/>
+          <w:szCs w:val="22"/>
+          <w:lang w:val="en-US"/>
+        </w:rPr>
+        <w:t xml:space="preserve">    Ebook(String title, String author, int pages, String format):</w:t>
+      </w:r>
+    </w:p>
+    <w:p>
+      <w:pPr>
+        <w:jc w:val="left"/>
+        <w:rPr>
+          <w:rFonts w:hint="default"/>
+          <w:b w:val="0"/>
+          <w:bCs w:val="0"/>
+          <w:sz w:val="22"/>
+          <w:szCs w:val="22"/>
+          <w:lang w:val="en-US"/>
+        </w:rPr>
+      </w:pPr>
+      <w:r>
+        <w:rPr>
+          <w:rFonts w:hint="default"/>
+          <w:b w:val="0"/>
+          <w:bCs w:val="0"/>
+          <w:sz w:val="22"/>
+          <w:szCs w:val="22"/>
+          <w:lang w:val="en-US"/>
+        </w:rPr>
+        <w:t xml:space="preserve">             Constructor to initialise the details of the book and </w:t>
+      </w:r>
+    </w:p>
+    <w:p>
+      <w:pPr>
+        <w:jc w:val="left"/>
+        <w:rPr>
+          <w:rFonts w:hint="default"/>
+          <w:b w:val="0"/>
+          <w:bCs w:val="0"/>
+          <w:sz w:val="22"/>
+          <w:szCs w:val="22"/>
+          <w:lang w:val="en-US"/>
+        </w:rPr>
+      </w:pPr>
+      <w:r>
+        <w:rPr>
+          <w:rFonts w:hint="default"/>
+          <w:b w:val="0"/>
+          <w:bCs w:val="0"/>
+          <w:sz w:val="22"/>
+          <w:szCs w:val="22"/>
+          <w:lang w:val="en-US"/>
+        </w:rPr>
+        <w:t xml:space="preserve">             calculate appxSize by calling setAppxSize()</w:t>
+      </w:r>
+    </w:p>
+    <w:p>
+      <w:pPr>
+        <w:jc w:val="left"/>
+        <w:rPr>
+          <w:rFonts w:hint="default"/>
+          <w:b w:val="0"/>
+          <w:bCs w:val="0"/>
+          <w:sz w:val="22"/>
+          <w:szCs w:val="22"/>
+          <w:lang w:val="en-US"/>
+        </w:rPr>
+      </w:pPr>
+      <w:r>
+        <w:rPr>
+          <w:rFonts w:hint="default"/>
+          <w:b w:val="0"/>
+          <w:bCs w:val="0"/>
+          <w:sz w:val="22"/>
+          <w:szCs w:val="22"/>
+          <w:lang w:val="en-US"/>
+        </w:rPr>
+        <w:t xml:space="preserve">    setAppxSize():</w:t>
+      </w:r>
+    </w:p>
+    <w:p>
+      <w:pPr>
+        <w:jc w:val="left"/>
+        <w:rPr>
+          <w:rFonts w:hint="default"/>
+          <w:b w:val="0"/>
+          <w:bCs w:val="0"/>
+          <w:sz w:val="22"/>
+          <w:szCs w:val="22"/>
+          <w:lang w:val="en-US"/>
+        </w:rPr>
+      </w:pPr>
+      <w:r>
+        <w:rPr>
+          <w:rFonts w:hint="default"/>
+          <w:b w:val="0"/>
+          <w:bCs w:val="0"/>
+          <w:sz w:val="22"/>
+          <w:szCs w:val="22"/>
+          <w:lang w:val="en-US"/>
+        </w:rPr>
+        <w:t xml:space="preserve">        Sets the approximate size of the Ebook calculated as:</w:t>
+      </w:r>
+    </w:p>
+    <w:p>
+      <w:pPr>
+        <w:jc w:val="left"/>
+        <w:rPr>
+          <w:rFonts w:hint="default"/>
+          <w:b w:val="0"/>
+          <w:bCs w:val="0"/>
+          <w:sz w:val="22"/>
+          <w:szCs w:val="22"/>
+          <w:lang w:val="en-US"/>
+        </w:rPr>
+      </w:pPr>
+      <w:r>
+        <w:rPr>
+          <w:rFonts w:hint="default"/>
+          <w:b w:val="0"/>
+          <w:bCs w:val="0"/>
+          <w:sz w:val="22"/>
+          <w:szCs w:val="22"/>
+          <w:lang w:val="en-US"/>
+        </w:rPr>
+        <w:t xml:space="preserve">             15 times the number of pages for mobi format</w:t>
+      </w:r>
+    </w:p>
+    <w:p>
+      <w:pPr>
+        <w:jc w:val="left"/>
+        <w:rPr>
+          <w:rFonts w:hint="default"/>
+          <w:b w:val="0"/>
+          <w:bCs w:val="0"/>
+          <w:sz w:val="22"/>
+          <w:szCs w:val="22"/>
+          <w:lang w:val="en-US"/>
+        </w:rPr>
+      </w:pPr>
+      <w:r>
+        <w:rPr>
+          <w:rFonts w:hint="default"/>
+          <w:b w:val="0"/>
+          <w:bCs w:val="0"/>
+          <w:sz w:val="22"/>
+          <w:szCs w:val="22"/>
+          <w:lang w:val="en-US"/>
+        </w:rPr>
+        <w:t xml:space="preserve">             10 times the number of pages for pdf format</w:t>
+      </w:r>
+    </w:p>
+    <w:p>
+      <w:pPr>
+        <w:jc w:val="left"/>
+        <w:rPr>
+          <w:rFonts w:hint="default"/>
+          <w:b w:val="0"/>
+          <w:bCs w:val="0"/>
+          <w:sz w:val="22"/>
+          <w:szCs w:val="22"/>
+          <w:lang w:val="en-US"/>
+        </w:rPr>
+      </w:pPr>
+      <w:r>
+        <w:rPr>
+          <w:rFonts w:hint="default"/>
+          <w:b w:val="0"/>
+          <w:bCs w:val="0"/>
+          <w:sz w:val="22"/>
+          <w:szCs w:val="22"/>
+          <w:lang w:val="en-US"/>
+        </w:rPr>
+        <w:t xml:space="preserve">              5 times the number of pages for epub format</w:t>
+      </w:r>
+    </w:p>
+    <w:p>
+      <w:pPr>
+        <w:jc w:val="left"/>
+        <w:rPr>
+          <w:rFonts w:hint="default"/>
+          <w:b w:val="0"/>
+          <w:bCs w:val="0"/>
+          <w:sz w:val="22"/>
+          <w:szCs w:val="22"/>
+          <w:lang w:val="en-US"/>
+        </w:rPr>
+      </w:pPr>
+      <w:r>
+        <w:rPr>
+          <w:rFonts w:hint="default"/>
+          <w:b w:val="0"/>
+          <w:bCs w:val="0"/>
+          <w:sz w:val="22"/>
+          <w:szCs w:val="22"/>
+          <w:lang w:val="en-US"/>
+        </w:rPr>
+        <w:t>class PrintedBook:</w:t>
+      </w:r>
+    </w:p>
+    <w:p>
+      <w:pPr>
+        <w:jc w:val="left"/>
+        <w:rPr>
+          <w:rFonts w:hint="default"/>
+          <w:b w:val="0"/>
+          <w:bCs w:val="0"/>
+          <w:sz w:val="22"/>
+          <w:szCs w:val="22"/>
+          <w:lang w:val="en-US"/>
+        </w:rPr>
+      </w:pPr>
+      <w:r>
+        <w:rPr>
+          <w:rFonts w:hint="default"/>
+          <w:b w:val="0"/>
+          <w:bCs w:val="0"/>
+          <w:sz w:val="22"/>
+          <w:szCs w:val="22"/>
+          <w:lang w:val="en-US"/>
+        </w:rPr>
+        <w:t xml:space="preserve"> data fields:</w:t>
+      </w:r>
+    </w:p>
+    <w:p>
+      <w:pPr>
+        <w:jc w:val="left"/>
+        <w:rPr>
+          <w:rFonts w:hint="default"/>
+          <w:b w:val="0"/>
+          <w:bCs w:val="0"/>
+          <w:sz w:val="22"/>
+          <w:szCs w:val="22"/>
+          <w:lang w:val="en-US"/>
+        </w:rPr>
+      </w:pPr>
+      <w:r>
+        <w:rPr>
+          <w:rFonts w:hint="default"/>
+          <w:b w:val="0"/>
+          <w:bCs w:val="0"/>
+          <w:sz w:val="22"/>
+          <w:szCs w:val="22"/>
+          <w:lang w:val="en-US"/>
+        </w:rPr>
+        <w:t xml:space="preserve">    available: integer variable denoting the number of </w:t>
+      </w:r>
+    </w:p>
+    <w:p>
+      <w:pPr>
+        <w:jc w:val="left"/>
+        <w:rPr>
+          <w:rFonts w:hint="default"/>
+          <w:b w:val="0"/>
+          <w:bCs w:val="0"/>
+          <w:sz w:val="22"/>
+          <w:szCs w:val="22"/>
+          <w:lang w:val="en-US"/>
+        </w:rPr>
+      </w:pPr>
+      <w:r>
+        <w:rPr>
+          <w:rFonts w:hint="default"/>
+          <w:b w:val="0"/>
+          <w:bCs w:val="0"/>
+          <w:sz w:val="22"/>
+          <w:szCs w:val="22"/>
+          <w:lang w:val="en-US"/>
+        </w:rPr>
+        <w:t xml:space="preserve">               available copies of the book  // max value = 1000</w:t>
+      </w:r>
+    </w:p>
+    <w:p>
+      <w:pPr>
+        <w:jc w:val="left"/>
+        <w:rPr>
+          <w:rFonts w:hint="default"/>
+          <w:b w:val="0"/>
+          <w:bCs w:val="0"/>
+          <w:sz w:val="22"/>
+          <w:szCs w:val="22"/>
+          <w:lang w:val="en-US"/>
+        </w:rPr>
+      </w:pPr>
+      <w:r>
+        <w:rPr>
+          <w:rFonts w:hint="default"/>
+          <w:b w:val="0"/>
+          <w:bCs w:val="0"/>
+          <w:sz w:val="22"/>
+          <w:szCs w:val="22"/>
+          <w:lang w:val="en-US"/>
+        </w:rPr>
+        <w:t xml:space="preserve">    basePrice: double variable denoting the base price of the book</w:t>
+      </w:r>
+    </w:p>
+    <w:p>
+      <w:pPr>
+        <w:jc w:val="left"/>
+        <w:rPr>
+          <w:rFonts w:hint="default"/>
+          <w:b w:val="0"/>
+          <w:bCs w:val="0"/>
+          <w:sz w:val="22"/>
+          <w:szCs w:val="22"/>
+          <w:lang w:val="en-US"/>
+        </w:rPr>
+      </w:pPr>
+      <w:r>
+        <w:rPr>
+          <w:rFonts w:hint="default"/>
+          <w:b w:val="0"/>
+          <w:bCs w:val="0"/>
+          <w:sz w:val="22"/>
+          <w:szCs w:val="22"/>
+          <w:lang w:val="en-US"/>
+        </w:rPr>
+        <w:t xml:space="preserve">    sellingPrice : double variable denoting the final selling price of the book</w:t>
+      </w:r>
+    </w:p>
+    <w:p>
+      <w:pPr>
+        <w:jc w:val="left"/>
+        <w:rPr>
+          <w:rFonts w:hint="default"/>
+          <w:b w:val="0"/>
+          <w:bCs w:val="0"/>
+          <w:sz w:val="22"/>
+          <w:szCs w:val="22"/>
+          <w:lang w:val="en-US"/>
+        </w:rPr>
+      </w:pPr>
+      <w:r>
+        <w:rPr>
+          <w:rFonts w:hint="default"/>
+          <w:b w:val="0"/>
+          <w:bCs w:val="0"/>
+          <w:sz w:val="22"/>
+          <w:szCs w:val="22"/>
+          <w:lang w:val="en-US"/>
+        </w:rPr>
+        <w:t xml:space="preserve"> methods:</w:t>
+      </w:r>
+    </w:p>
+    <w:p>
+      <w:pPr>
+        <w:jc w:val="left"/>
+        <w:rPr>
+          <w:rFonts w:hint="default"/>
+          <w:b w:val="0"/>
+          <w:bCs w:val="0"/>
+          <w:sz w:val="22"/>
+          <w:szCs w:val="22"/>
+          <w:lang w:val="en-US"/>
+        </w:rPr>
+      </w:pPr>
+      <w:r>
+        <w:rPr>
+          <w:rFonts w:hint="default"/>
+          <w:b w:val="0"/>
+          <w:bCs w:val="0"/>
+          <w:sz w:val="22"/>
+          <w:szCs w:val="22"/>
+          <w:lang w:val="en-US"/>
+        </w:rPr>
+        <w:t xml:space="preserve">    PrintedBook(String title, String author, int pages, int available, double basePrice):</w:t>
+      </w:r>
+    </w:p>
+    <w:p>
+      <w:pPr>
+        <w:jc w:val="left"/>
+        <w:rPr>
+          <w:rFonts w:hint="default"/>
+          <w:b w:val="0"/>
+          <w:bCs w:val="0"/>
+          <w:sz w:val="22"/>
+          <w:szCs w:val="22"/>
+          <w:lang w:val="en-US"/>
+        </w:rPr>
+      </w:pPr>
+      <w:r>
+        <w:rPr>
+          <w:rFonts w:hint="default"/>
+          <w:b w:val="0"/>
+          <w:bCs w:val="0"/>
+          <w:sz w:val="22"/>
+          <w:szCs w:val="22"/>
+          <w:lang w:val="en-US"/>
+        </w:rPr>
+        <w:t xml:space="preserve">            Constructor to initialise the details of the book </w:t>
+      </w:r>
+    </w:p>
+    <w:p>
+      <w:pPr>
+        <w:jc w:val="left"/>
+        <w:rPr>
+          <w:rFonts w:hint="default"/>
+          <w:b w:val="0"/>
+          <w:bCs w:val="0"/>
+          <w:sz w:val="22"/>
+          <w:szCs w:val="22"/>
+          <w:lang w:val="en-US"/>
+        </w:rPr>
+      </w:pPr>
+      <w:r>
+        <w:rPr>
+          <w:rFonts w:hint="default"/>
+          <w:b w:val="0"/>
+          <w:bCs w:val="0"/>
+          <w:sz w:val="22"/>
+          <w:szCs w:val="22"/>
+          <w:lang w:val="en-US"/>
+        </w:rPr>
+        <w:t xml:space="preserve">            and calculate sellingPrice by calling setSellingPrice()</w:t>
+      </w:r>
+    </w:p>
+    <w:p>
+      <w:pPr>
+        <w:jc w:val="left"/>
+        <w:rPr>
+          <w:rFonts w:hint="default"/>
+          <w:b w:val="0"/>
+          <w:bCs w:val="0"/>
+          <w:sz w:val="22"/>
+          <w:szCs w:val="22"/>
+          <w:lang w:val="en-US"/>
+        </w:rPr>
+      </w:pPr>
+      <w:r>
+        <w:rPr>
+          <w:rFonts w:hint="default"/>
+          <w:b w:val="0"/>
+          <w:bCs w:val="0"/>
+          <w:sz w:val="22"/>
+          <w:szCs w:val="22"/>
+          <w:lang w:val="en-US"/>
+        </w:rPr>
+        <w:t xml:space="preserve">    setSellingPrice():</w:t>
+      </w:r>
+    </w:p>
+    <w:p>
+      <w:pPr>
+        <w:jc w:val="left"/>
+        <w:rPr>
+          <w:rFonts w:hint="default"/>
+          <w:b w:val="0"/>
+          <w:bCs w:val="0"/>
+          <w:sz w:val="22"/>
+          <w:szCs w:val="22"/>
+          <w:lang w:val="en-US"/>
+        </w:rPr>
+      </w:pPr>
+      <w:r>
+        <w:rPr>
+          <w:rFonts w:hint="default"/>
+          <w:b w:val="0"/>
+          <w:bCs w:val="0"/>
+          <w:sz w:val="22"/>
+          <w:szCs w:val="22"/>
+          <w:lang w:val="en-US"/>
+        </w:rPr>
+        <w:t xml:space="preserve">            Sets the selling price of the book calculated as:</w:t>
+      </w:r>
+    </w:p>
+    <w:p>
+      <w:pPr>
+        <w:jc w:val="left"/>
+        <w:rPr>
+          <w:rFonts w:hint="default"/>
+          <w:b w:val="0"/>
+          <w:bCs w:val="0"/>
+          <w:sz w:val="22"/>
+          <w:szCs w:val="22"/>
+          <w:lang w:val="en-US"/>
+        </w:rPr>
+      </w:pPr>
+      <w:r>
+        <w:rPr>
+          <w:rFonts w:hint="default"/>
+          <w:b w:val="0"/>
+          <w:bCs w:val="0"/>
+          <w:sz w:val="22"/>
+          <w:szCs w:val="22"/>
+          <w:lang w:val="en-US"/>
+        </w:rPr>
+        <w:t xml:space="preserve">                 add 5% tax and 2% of the quantity (1000-available) </w:t>
+      </w:r>
+    </w:p>
+    <w:p>
+      <w:pPr>
+        <w:jc w:val="left"/>
+        <w:rPr>
+          <w:rFonts w:hint="default"/>
+          <w:b w:val="0"/>
+          <w:bCs w:val="0"/>
+          <w:sz w:val="22"/>
+          <w:szCs w:val="22"/>
+          <w:lang w:val="en-US"/>
+        </w:rPr>
+      </w:pPr>
+      <w:r>
+        <w:rPr>
+          <w:rFonts w:hint="default"/>
+          <w:b w:val="0"/>
+          <w:bCs w:val="0"/>
+          <w:sz w:val="22"/>
+          <w:szCs w:val="22"/>
+          <w:lang w:val="en-US"/>
+        </w:rPr>
+        <w:t xml:space="preserve">                 to the base price to get the selling price</w:t>
+      </w:r>
+    </w:p>
+    <w:p>
+      <w:pPr>
+        <w:jc w:val="left"/>
+        <w:rPr>
+          <w:rFonts w:hint="default"/>
+          <w:b w:val="0"/>
+          <w:bCs w:val="0"/>
+          <w:sz w:val="22"/>
+          <w:szCs w:val="22"/>
+          <w:lang w:val="en-US"/>
+        </w:rPr>
+      </w:pPr>
+      <w:r>
+        <w:rPr>
+          <w:rFonts w:hint="default"/>
+          <w:b w:val="0"/>
+          <w:bCs w:val="0"/>
+          <w:sz w:val="22"/>
+          <w:szCs w:val="22"/>
+          <w:lang w:val="en-US"/>
+        </w:rPr>
+        <w:t xml:space="preserve">    buy():</w:t>
+      </w:r>
+    </w:p>
+    <w:p>
+      <w:pPr>
+        <w:jc w:val="left"/>
+        <w:rPr>
+          <w:rFonts w:hint="default"/>
+          <w:b w:val="0"/>
+          <w:bCs w:val="0"/>
+          <w:sz w:val="22"/>
+          <w:szCs w:val="22"/>
+          <w:lang w:val="en-US"/>
+        </w:rPr>
+      </w:pPr>
+      <w:r>
+        <w:rPr>
+          <w:rFonts w:hint="default"/>
+          <w:b w:val="0"/>
+          <w:bCs w:val="0"/>
+          <w:sz w:val="22"/>
+          <w:szCs w:val="22"/>
+          <w:lang w:val="en-US"/>
+        </w:rPr>
+        <w:t xml:space="preserve">            Decrease availability by 1 if it is greater than zero.</w:t>
+      </w:r>
+    </w:p>
+    <w:p>
+      <w:pPr>
+        <w:jc w:val="left"/>
+        <w:rPr>
+          <w:rFonts w:hint="default"/>
+          <w:b w:val="0"/>
+          <w:bCs w:val="0"/>
+          <w:sz w:val="22"/>
+          <w:szCs w:val="22"/>
+          <w:lang w:val="en-US"/>
+        </w:rPr>
+      </w:pPr>
+      <w:r>
+        <w:rPr>
+          <w:rFonts w:hint="default"/>
+          <w:b w:val="0"/>
+          <w:bCs w:val="0"/>
+          <w:sz w:val="22"/>
+          <w:szCs w:val="22"/>
+          <w:lang w:val="en-US"/>
+        </w:rPr>
+        <w:t xml:space="preserve">            Update the selling price.You don't need to write the main function.</w:t>
+      </w:r>
+    </w:p>
+    <w:p>
+      <w:pPr>
+        <w:jc w:val="left"/>
+        <w:rPr>
+          <w:rFonts w:hint="default"/>
+          <w:b w:val="0"/>
+          <w:bCs w:val="0"/>
+          <w:sz w:val="22"/>
+          <w:szCs w:val="22"/>
+          <w:lang w:val="en-US"/>
+        </w:rPr>
+      </w:pPr>
+    </w:p>
+    <w:p>
+      <w:pPr>
+        <w:jc w:val="left"/>
+        <w:rPr>
+          <w:rFonts w:hint="default"/>
+          <w:b w:val="0"/>
+          <w:bCs w:val="0"/>
+          <w:sz w:val="22"/>
+          <w:szCs w:val="22"/>
+          <w:lang w:val="en-US"/>
+        </w:rPr>
+      </w:pPr>
+    </w:p>
+    <w:p>
+      <w:pPr>
+        <w:jc w:val="left"/>
+        <w:rPr>
+          <w:rFonts w:hint="default"/>
+          <w:b w:val="0"/>
+          <w:bCs w:val="0"/>
+          <w:sz w:val="22"/>
+          <w:szCs w:val="22"/>
+          <w:lang w:val="en-US"/>
+        </w:rPr>
+      </w:pPr>
+    </w:p>
+    <w:p>
+      <w:pPr>
+        <w:jc w:val="left"/>
+        <w:rPr>
+          <w:rFonts w:hint="default"/>
+          <w:b w:val="0"/>
+          <w:bCs w:val="0"/>
+          <w:sz w:val="22"/>
+          <w:szCs w:val="22"/>
+          <w:lang w:val="en-US"/>
+        </w:rPr>
+      </w:pPr>
+      <w:r>
+        <w:rPr>
+          <w:rFonts w:hint="default"/>
+          <w:b w:val="0"/>
+          <w:bCs w:val="0"/>
+          <w:sz w:val="22"/>
+          <w:szCs w:val="22"/>
+          <w:lang w:val="en-US"/>
+        </w:rPr>
+        <w:t>Input</w:t>
+      </w:r>
+    </w:p>
+    <w:p>
+      <w:pPr>
+        <w:jc w:val="left"/>
+        <w:rPr>
+          <w:rFonts w:hint="default"/>
+          <w:b w:val="0"/>
+          <w:bCs w:val="0"/>
+          <w:sz w:val="22"/>
+          <w:szCs w:val="22"/>
+          <w:lang w:val="en-US"/>
+        </w:rPr>
+      </w:pPr>
+      <w:r>
+        <w:rPr>
+          <w:rFonts w:hint="default"/>
+          <w:b w:val="0"/>
+          <w:bCs w:val="0"/>
+          <w:sz w:val="22"/>
+          <w:szCs w:val="22"/>
+          <w:lang w:val="en-US"/>
+        </w:rPr>
+        <w:t>(You don't need to process any input)</w:t>
+      </w:r>
+    </w:p>
+    <w:p>
+      <w:pPr>
+        <w:jc w:val="left"/>
+        <w:rPr>
+          <w:rFonts w:hint="default"/>
+          <w:b w:val="0"/>
+          <w:bCs w:val="0"/>
+          <w:sz w:val="22"/>
+          <w:szCs w:val="22"/>
+          <w:lang w:val="en-US"/>
+        </w:rPr>
+      </w:pPr>
+    </w:p>
+    <w:p>
+      <w:pPr>
+        <w:jc w:val="left"/>
+        <w:rPr>
+          <w:rFonts w:hint="default"/>
+          <w:b w:val="0"/>
+          <w:bCs w:val="0"/>
+          <w:sz w:val="22"/>
+          <w:szCs w:val="22"/>
+          <w:lang w:val="en-US"/>
+        </w:rPr>
+      </w:pPr>
+      <w:r>
+        <w:rPr>
+          <w:rFonts w:hint="default"/>
+          <w:b w:val="0"/>
+          <w:bCs w:val="0"/>
+          <w:sz w:val="22"/>
+          <w:szCs w:val="22"/>
+          <w:lang w:val="en-US"/>
+        </w:rPr>
+        <w:t>Output</w:t>
+      </w:r>
+    </w:p>
+    <w:p>
+      <w:pPr>
+        <w:jc w:val="left"/>
+        <w:rPr>
+          <w:rFonts w:hint="default"/>
+          <w:b w:val="0"/>
+          <w:bCs w:val="0"/>
+          <w:sz w:val="22"/>
+          <w:szCs w:val="22"/>
+          <w:lang w:val="en-US"/>
+        </w:rPr>
+      </w:pPr>
+      <w:r>
+        <w:rPr>
+          <w:rFonts w:hint="default"/>
+          <w:b w:val="0"/>
+          <w:bCs w:val="0"/>
+          <w:sz w:val="22"/>
+          <w:szCs w:val="22"/>
+          <w:lang w:val="en-US"/>
+        </w:rPr>
+        <w:t>(You don't need to output anything)</w:t>
+      </w:r>
+    </w:p>
+    <w:p>
+      <w:pPr>
+        <w:jc w:val="left"/>
+        <w:rPr>
+          <w:rFonts w:hint="default"/>
+          <w:b w:val="0"/>
+          <w:bCs w:val="0"/>
+          <w:sz w:val="22"/>
+          <w:szCs w:val="22"/>
+          <w:lang w:val="en-US"/>
+        </w:rPr>
+      </w:pPr>
+    </w:p>
+    <w:p>
+      <w:pPr>
+        <w:jc w:val="left"/>
+        <w:rPr>
+          <w:rFonts w:hint="default"/>
+          <w:b w:val="0"/>
+          <w:bCs w:val="0"/>
+          <w:sz w:val="22"/>
+          <w:szCs w:val="22"/>
+          <w:lang w:val="en-US"/>
+        </w:rPr>
+      </w:pPr>
+    </w:p>
+    <w:p>
+      <w:pPr>
+        <w:jc w:val="left"/>
+        <w:rPr>
+          <w:rFonts w:hint="default"/>
+          <w:b w:val="0"/>
+          <w:bCs w:val="0"/>
+          <w:sz w:val="22"/>
+          <w:szCs w:val="22"/>
+          <w:lang w:val="en-US"/>
+        </w:rPr>
+      </w:pPr>
+    </w:p>
+    <w:p>
+      <w:pPr>
+        <w:jc w:val="left"/>
+        <w:rPr>
+          <w:rFonts w:hint="default"/>
+          <w:b w:val="0"/>
+          <w:bCs w:val="0"/>
+          <w:sz w:val="22"/>
+          <w:szCs w:val="22"/>
+          <w:lang w:val="en-US"/>
+        </w:rPr>
+      </w:pPr>
+      <w:r>
+        <w:rPr>
+          <w:rFonts w:hint="default"/>
+          <w:b w:val="0"/>
+          <w:bCs w:val="0"/>
+          <w:sz w:val="22"/>
+          <w:szCs w:val="22"/>
+          <w:lang w:val="en-US"/>
+        </w:rPr>
+        <w:t>EXECUTION TIME LIMIT</w:t>
+      </w:r>
+    </w:p>
+    <w:p>
+      <w:pPr>
+        <w:jc w:val="left"/>
+        <w:rPr>
+          <w:rFonts w:hint="default"/>
+          <w:b w:val="0"/>
+          <w:bCs w:val="0"/>
+          <w:sz w:val="22"/>
+          <w:szCs w:val="22"/>
+          <w:lang w:val="en-US"/>
+        </w:rPr>
+      </w:pPr>
+    </w:p>
+    <w:p>
+      <w:pPr>
+        <w:jc w:val="left"/>
+        <w:rPr>
+          <w:rFonts w:hint="default"/>
+          <w:b w:val="0"/>
+          <w:bCs w:val="0"/>
+          <w:sz w:val="22"/>
+          <w:szCs w:val="22"/>
+          <w:lang w:val="en-US"/>
+        </w:rPr>
+      </w:pPr>
+      <w:r>
+        <w:rPr>
+          <w:rFonts w:hint="default"/>
+          <w:b w:val="0"/>
+          <w:bCs w:val="0"/>
+          <w:sz w:val="22"/>
+          <w:szCs w:val="22"/>
+          <w:lang w:val="en-US"/>
+        </w:rPr>
+        <w:t>10 seconds</w:t>
+      </w:r>
+    </w:p>
+    <w:p>
+      <w:pPr>
+        <w:jc w:val="left"/>
+        <w:rPr>
+          <w:rFonts w:hint="default"/>
+          <w:b w:val="0"/>
+          <w:bCs w:val="0"/>
+          <w:sz w:val="22"/>
+          <w:szCs w:val="22"/>
+          <w:lang w:val="en-US"/>
+        </w:rPr>
+      </w:pPr>
+    </w:p>
+    <w:p>
+      <w:pPr>
+        <w:jc w:val="left"/>
+        <w:rPr>
+          <w:rFonts w:hint="default"/>
+          <w:b w:val="0"/>
+          <w:bCs w:val="0"/>
+          <w:sz w:val="22"/>
+          <w:szCs w:val="22"/>
+          <w:lang w:val="en-US"/>
+        </w:rPr>
+      </w:pPr>
+      <w:r>
+        <w:rPr>
+          <w:rFonts w:hint="default"/>
+          <w:b w:val="0"/>
+          <w:bCs w:val="0"/>
+          <w:sz w:val="22"/>
+          <w:szCs w:val="22"/>
+          <w:lang w:val="en-US"/>
+        </w:rPr>
+        <w:t>REPORT AN ISSUE</w:t>
+      </w:r>
+    </w:p>
+    <w:p>
+      <w:pPr>
+        <w:jc w:val="left"/>
+        <w:rPr>
+          <w:rFonts w:hint="default"/>
+          <w:b w:val="0"/>
+          <w:bCs w:val="0"/>
+          <w:sz w:val="22"/>
+          <w:szCs w:val="22"/>
+          <w:lang w:val="en-US"/>
+        </w:rPr>
+      </w:pPr>
+    </w:p>
+    <w:p>
+      <w:pPr>
+        <w:jc w:val="left"/>
+        <w:rPr>
+          <w:rFonts w:hint="default"/>
+          <w:b w:val="0"/>
+          <w:bCs w:val="0"/>
+          <w:sz w:val="22"/>
+          <w:szCs w:val="22"/>
+          <w:lang w:val="en-US"/>
+        </w:rPr>
+      </w:pPr>
+      <w:r>
+        <w:rPr>
+          <w:rFonts w:hint="default"/>
+          <w:b w:val="0"/>
+          <w:bCs w:val="0"/>
+          <w:sz w:val="22"/>
+          <w:szCs w:val="22"/>
+          <w:lang w:val="en-US"/>
+        </w:rPr>
+        <w:t>+++++++++++++++++++++++++++++++++++++++++++++++++++++++++++++++++++++++++++</w:t>
+      </w:r>
+    </w:p>
+    <w:p>
+      <w:pPr>
+        <w:pBdr>
+          <w:bottom w:val="double" w:color="auto" w:sz="4" w:space="0"/>
+        </w:pBdr>
+        <w:jc w:val="left"/>
+        <w:rPr>
+          <w:rFonts w:hint="default"/>
+          <w:b/>
+          <w:bCs/>
+          <w:color w:val="0000FF"/>
+          <w:sz w:val="22"/>
+          <w:szCs w:val="22"/>
+          <w:lang w:val="en-US"/>
+        </w:rPr>
+      </w:pPr>
+      <w:r>
+        <w:rPr>
+          <w:rFonts w:hint="default"/>
+          <w:b/>
+          <w:bCs/>
+          <w:color w:val="0000FF"/>
+          <w:sz w:val="22"/>
+          <w:szCs w:val="22"/>
+          <w:lang w:val="en-US"/>
+        </w:rPr>
+        <w:t>Solution:</w:t>
+      </w:r>
+    </w:p>
+    <w:p>
+      <w:pPr>
+        <w:jc w:val="left"/>
+        <w:rPr>
+          <w:rFonts w:hint="default"/>
+          <w:b w:val="0"/>
+          <w:bCs w:val="0"/>
+          <w:sz w:val="22"/>
+          <w:szCs w:val="22"/>
+          <w:lang w:val="en-US"/>
+        </w:rPr>
+      </w:pPr>
+    </w:p>
+    <w:p>
+      <w:pPr>
+        <w:numPr>
+          <w:ilvl w:val="0"/>
+          <w:numId w:val="0"/>
+        </w:numPr>
+        <w:jc w:val="left"/>
+      </w:pPr>
+      <w:r>
+        <w:drawing>
+          <wp:inline distT="0" distB="0" distL="114300" distR="114300">
+            <wp:extent cx="5269230" cy="5649595"/>
+            <wp:effectExtent l="0" t="0" r="7620" b="8255"/>
+            <wp:docPr id="25" name="Picture 1"/>
+            <wp:cNvGraphicFramePr>
+              <a:graphicFrameLocks xmlns:a="http://schemas.openxmlformats.org/drawingml/2006/main" noChangeAspect="1"/>
+            </wp:cNvGraphicFramePr>
+            <a:graphic xmlns:a="http://schemas.openxmlformats.org/drawingml/2006/main">
+              <a:graphicData uri="http://schemas.openxmlformats.org/drawingml/2006/picture">
+                <pic:pic xmlns:pic="http://schemas.openxmlformats.org/drawingml/2006/picture">
+                  <pic:nvPicPr>
+                    <pic:cNvPr id="25" name="Picture 1"/>
+                    <pic:cNvPicPr>
+                      <a:picLocks noChangeAspect="1"/>
+                    </pic:cNvPicPr>
+                  </pic:nvPicPr>
+                  <pic:blipFill>
+                    <a:blip r:embed="rId40"/>
+                    <a:stretch>
+                      <a:fillRect/>
+                    </a:stretch>
+                  </pic:blipFill>
+                  <pic:spPr>
+                    <a:xfrm>
+                      <a:off x="0" y="0"/>
+                      <a:ext cx="5269230" cy="5649595"/>
+                    </a:xfrm>
+                    <a:prstGeom prst="rect">
+                      <a:avLst/>
+                    </a:prstGeom>
+                    <a:noFill/>
+                    <a:ln>
+                      <a:noFill/>
+                    </a:ln>
+                  </pic:spPr>
+                </pic:pic>
+              </a:graphicData>
+            </a:graphic>
+          </wp:inline>
+        </w:drawing>
+      </w:r>
+    </w:p>
+    <w:p>
+      <w:pPr>
+        <w:numPr>
+          <w:ilvl w:val="0"/>
+          <w:numId w:val="0"/>
+        </w:numPr>
+        <w:jc w:val="left"/>
+      </w:pPr>
+    </w:p>
+    <w:p>
+      <w:pPr>
+        <w:numPr>
+          <w:ilvl w:val="0"/>
+          <w:numId w:val="0"/>
+        </w:numPr>
+        <w:jc w:val="left"/>
+      </w:pPr>
+      <w:r>
+        <w:drawing>
+          <wp:inline distT="0" distB="0" distL="114300" distR="114300">
+            <wp:extent cx="5268595" cy="4426585"/>
+            <wp:effectExtent l="0" t="0" r="8255" b="12065"/>
+            <wp:docPr id="26" name="Picture 2"/>
+            <wp:cNvGraphicFramePr>
+              <a:graphicFrameLocks xmlns:a="http://schemas.openxmlformats.org/drawingml/2006/main" noChangeAspect="1"/>
+            </wp:cNvGraphicFramePr>
+            <a:graphic xmlns:a="http://schemas.openxmlformats.org/drawingml/2006/main">
+              <a:graphicData uri="http://schemas.openxmlformats.org/drawingml/2006/picture">
+                <pic:pic xmlns:pic="http://schemas.openxmlformats.org/drawingml/2006/picture">
+                  <pic:nvPicPr>
+                    <pic:cNvPr id="26" name="Picture 2"/>
+                    <pic:cNvPicPr>
+                      <a:picLocks noChangeAspect="1"/>
+                    </pic:cNvPicPr>
+                  </pic:nvPicPr>
+                  <pic:blipFill>
+                    <a:blip r:embed="rId41"/>
+                    <a:stretch>
+                      <a:fillRect/>
+                    </a:stretch>
+                  </pic:blipFill>
+                  <pic:spPr>
+                    <a:xfrm>
+                      <a:off x="0" y="0"/>
+                      <a:ext cx="5268595" cy="4426585"/>
+                    </a:xfrm>
+                    <a:prstGeom prst="rect">
+                      <a:avLst/>
+                    </a:prstGeom>
+                    <a:noFill/>
+                    <a:ln>
+                      <a:noFill/>
+                    </a:ln>
+                  </pic:spPr>
+                </pic:pic>
+              </a:graphicData>
+            </a:graphic>
+          </wp:inline>
+        </w:drawing>
+      </w:r>
+    </w:p>
+    <w:p>
+      <w:pPr>
+        <w:numPr>
+          <w:ilvl w:val="0"/>
+          <w:numId w:val="0"/>
+        </w:numPr>
+        <w:jc w:val="left"/>
+      </w:pPr>
+      <w:r>
+        <w:drawing>
+          <wp:inline distT="0" distB="0" distL="114300" distR="114300">
+            <wp:extent cx="5273040" cy="1897380"/>
+            <wp:effectExtent l="0" t="0" r="3810" b="7620"/>
+            <wp:docPr id="27" name="Picture 3"/>
+            <wp:cNvGraphicFramePr>
+              <a:graphicFrameLocks xmlns:a="http://schemas.openxmlformats.org/drawingml/2006/main" noChangeAspect="1"/>
+            </wp:cNvGraphicFramePr>
+            <a:graphic xmlns:a="http://schemas.openxmlformats.org/drawingml/2006/main">
+              <a:graphicData uri="http://schemas.openxmlformats.org/drawingml/2006/picture">
+                <pic:pic xmlns:pic="http://schemas.openxmlformats.org/drawingml/2006/picture">
+                  <pic:nvPicPr>
+                    <pic:cNvPr id="27" name="Picture 3"/>
+                    <pic:cNvPicPr>
+                      <a:picLocks noChangeAspect="1"/>
+                    </pic:cNvPicPr>
+                  </pic:nvPicPr>
+                  <pic:blipFill>
+                    <a:blip r:embed="rId42"/>
+                    <a:stretch>
+                      <a:fillRect/>
+                    </a:stretch>
+                  </pic:blipFill>
+                  <pic:spPr>
+                    <a:xfrm>
+                      <a:off x="0" y="0"/>
+                      <a:ext cx="5273040" cy="1897380"/>
+                    </a:xfrm>
+                    <a:prstGeom prst="rect">
+                      <a:avLst/>
+                    </a:prstGeom>
+                    <a:noFill/>
+                    <a:ln>
+                      <a:noFill/>
+                    </a:ln>
+                  </pic:spPr>
+                </pic:pic>
+              </a:graphicData>
+            </a:graphic>
+          </wp:inline>
+        </w:drawing>
+      </w:r>
+    </w:p>
+    <w:p>
+      <w:pPr>
+        <w:numPr>
+          <w:ilvl w:val="0"/>
+          <w:numId w:val="0"/>
+        </w:numPr>
+        <w:jc w:val="left"/>
+      </w:pPr>
+    </w:p>
+    <w:p>
+      <w:pPr>
+        <w:numPr>
+          <w:ilvl w:val="0"/>
+          <w:numId w:val="0"/>
+        </w:numPr>
+        <w:jc w:val="left"/>
+      </w:pPr>
+    </w:p>
+    <w:p>
+      <w:pPr>
+        <w:numPr>
+          <w:ilvl w:val="0"/>
+          <w:numId w:val="0"/>
+        </w:numPr>
+        <w:jc w:val="center"/>
+        <w:rPr>
+          <w:rFonts w:hint="default"/>
+          <w:lang w:val="en-US"/>
+        </w:rPr>
+      </w:pPr>
+    </w:p>
+    <w:p>
+      <w:pPr>
+        <w:numPr>
+          <w:ilvl w:val="0"/>
+          <w:numId w:val="0"/>
+        </w:numPr>
+        <w:jc w:val="center"/>
+        <w:rPr>
+          <w:rFonts w:hint="default"/>
+          <w:lang w:val="en-US"/>
+        </w:rPr>
+      </w:pPr>
+      <w:r>
+        <w:rPr>
+          <w:rFonts w:hint="default"/>
+          <w:lang w:val="en-US"/>
+        </w:rPr>
+        <w:t>******************************************************************************************************************************</w:t>
+      </w:r>
+    </w:p>
+    <w:p>
+      <w:pPr>
+        <w:numPr>
+          <w:ilvl w:val="0"/>
+          <w:numId w:val="0"/>
+        </w:numPr>
+        <w:jc w:val="left"/>
+        <w:rPr>
+          <w:rFonts w:hint="default"/>
+          <w:lang w:val="en-US"/>
+        </w:rPr>
+      </w:pPr>
+    </w:p>
+    <w:p>
+      <w:pPr>
+        <w:numPr>
+          <w:ilvl w:val="0"/>
+          <w:numId w:val="0"/>
+        </w:numPr>
+        <w:jc w:val="left"/>
+        <w:rPr>
+          <w:rFonts w:hint="default"/>
+          <w:b w:val="0"/>
+          <w:bCs w:val="0"/>
+          <w:sz w:val="22"/>
+          <w:szCs w:val="22"/>
+          <w:lang w:val="en-US"/>
+        </w:rPr>
+      </w:pPr>
+      <w:r>
+        <w:rPr>
+          <w:rFonts w:hint="default"/>
+          <w:b w:val="0"/>
+          <w:bCs w:val="0"/>
+          <w:sz w:val="22"/>
+          <w:szCs w:val="22"/>
+          <w:lang w:val="en-US"/>
+        </w:rPr>
+        <w:t>Jake's school teacher gave him an assignment to write a Java program which calculates the area of a convex quadrilateral. The quadrilateral is described by the co-ordinates of four 2-dimensional points: (x1, y1), (x2, y2), (x3, y3) and (x4, y4). Jake is busy doing his Maths assignment. So, he asks for your help to complete the Java assignment for him, since you are good at it. He remembers that he has already done a similar assignment for triangle. So, he suggests you to take help of it.</w:t>
+      </w:r>
+    </w:p>
+    <w:p>
+      <w:pPr>
+        <w:numPr>
+          <w:ilvl w:val="0"/>
+          <w:numId w:val="0"/>
+        </w:numPr>
+        <w:jc w:val="left"/>
+        <w:rPr>
+          <w:rFonts w:hint="default"/>
+          <w:b w:val="0"/>
+          <w:bCs w:val="0"/>
+          <w:sz w:val="22"/>
+          <w:szCs w:val="22"/>
+          <w:lang w:val="en-US"/>
+        </w:rPr>
+      </w:pPr>
+      <w:r>
+        <w:rPr>
+          <w:rFonts w:hint="default"/>
+          <w:b w:val="0"/>
+          <w:bCs w:val="0"/>
+          <w:sz w:val="22"/>
+          <w:szCs w:val="22"/>
+          <w:lang w:val="en-US"/>
+        </w:rPr>
+        <w:t>The classes he had created already are described below. Consider default visibility of classes, data fields and methods unless mentioned otherwise.</w:t>
+      </w:r>
+    </w:p>
+    <w:p>
+      <w:pPr>
+        <w:numPr>
+          <w:ilvl w:val="0"/>
+          <w:numId w:val="0"/>
+        </w:numPr>
+        <w:jc w:val="left"/>
+        <w:rPr>
+          <w:rFonts w:hint="default"/>
+          <w:b w:val="0"/>
+          <w:bCs w:val="0"/>
+          <w:sz w:val="22"/>
+          <w:szCs w:val="22"/>
+          <w:lang w:val="en-US"/>
+        </w:rPr>
+      </w:pPr>
+    </w:p>
+    <w:p>
+      <w:pPr>
+        <w:numPr>
+          <w:ilvl w:val="0"/>
+          <w:numId w:val="0"/>
+        </w:numPr>
+        <w:jc w:val="left"/>
+        <w:rPr>
+          <w:rFonts w:hint="default"/>
+          <w:b w:val="0"/>
+          <w:bCs w:val="0"/>
+          <w:sz w:val="22"/>
+          <w:szCs w:val="22"/>
+          <w:lang w:val="en-US"/>
+        </w:rPr>
+      </w:pPr>
+      <w:r>
+        <w:rPr>
+          <w:rFonts w:hint="default"/>
+          <w:b w:val="0"/>
+          <w:bCs w:val="0"/>
+          <w:sz w:val="22"/>
+          <w:szCs w:val="22"/>
+          <w:lang w:val="en-US"/>
+        </w:rPr>
+        <w:t>class Point:</w:t>
+      </w:r>
+    </w:p>
+    <w:p>
+      <w:pPr>
+        <w:numPr>
+          <w:ilvl w:val="0"/>
+          <w:numId w:val="0"/>
+        </w:numPr>
+        <w:jc w:val="left"/>
+        <w:rPr>
+          <w:rFonts w:hint="default"/>
+          <w:b w:val="0"/>
+          <w:bCs w:val="0"/>
+          <w:sz w:val="22"/>
+          <w:szCs w:val="22"/>
+          <w:lang w:val="en-US"/>
+        </w:rPr>
+      </w:pPr>
+      <w:r>
+        <w:rPr>
+          <w:rFonts w:hint="default"/>
+          <w:b w:val="0"/>
+          <w:bCs w:val="0"/>
+          <w:sz w:val="22"/>
+          <w:szCs w:val="22"/>
+          <w:lang w:val="en-US"/>
+        </w:rPr>
+        <w:t xml:space="preserve"> data fields:</w:t>
+      </w:r>
+    </w:p>
+    <w:p>
+      <w:pPr>
+        <w:numPr>
+          <w:ilvl w:val="0"/>
+          <w:numId w:val="0"/>
+        </w:numPr>
+        <w:jc w:val="left"/>
+        <w:rPr>
+          <w:rFonts w:hint="default"/>
+          <w:b w:val="0"/>
+          <w:bCs w:val="0"/>
+          <w:sz w:val="22"/>
+          <w:szCs w:val="22"/>
+          <w:lang w:val="en-US"/>
+        </w:rPr>
+      </w:pPr>
+      <w:r>
+        <w:rPr>
+          <w:rFonts w:hint="default"/>
+          <w:b w:val="0"/>
+          <w:bCs w:val="0"/>
+          <w:sz w:val="22"/>
+          <w:szCs w:val="22"/>
+          <w:lang w:val="en-US"/>
+        </w:rPr>
+        <w:t xml:space="preserve">  x: integer variable denoting the x co-ordinate of the point</w:t>
+      </w:r>
+    </w:p>
+    <w:p>
+      <w:pPr>
+        <w:numPr>
+          <w:ilvl w:val="0"/>
+          <w:numId w:val="0"/>
+        </w:numPr>
+        <w:jc w:val="left"/>
+        <w:rPr>
+          <w:rFonts w:hint="default"/>
+          <w:b w:val="0"/>
+          <w:bCs w:val="0"/>
+          <w:sz w:val="22"/>
+          <w:szCs w:val="22"/>
+          <w:lang w:val="en-US"/>
+        </w:rPr>
+      </w:pPr>
+      <w:r>
+        <w:rPr>
+          <w:rFonts w:hint="default"/>
+          <w:b w:val="0"/>
+          <w:bCs w:val="0"/>
+          <w:sz w:val="22"/>
+          <w:szCs w:val="22"/>
+          <w:lang w:val="en-US"/>
+        </w:rPr>
+        <w:t xml:space="preserve">  y: integer variable denoting the y co-ordinate of the point</w:t>
+      </w:r>
+    </w:p>
+    <w:p>
+      <w:pPr>
+        <w:numPr>
+          <w:ilvl w:val="0"/>
+          <w:numId w:val="0"/>
+        </w:numPr>
+        <w:jc w:val="left"/>
+        <w:rPr>
+          <w:rFonts w:hint="default"/>
+          <w:b w:val="0"/>
+          <w:bCs w:val="0"/>
+          <w:sz w:val="22"/>
+          <w:szCs w:val="22"/>
+          <w:lang w:val="en-US"/>
+        </w:rPr>
+      </w:pPr>
+      <w:r>
+        <w:rPr>
+          <w:rFonts w:hint="default"/>
+          <w:b w:val="0"/>
+          <w:bCs w:val="0"/>
+          <w:sz w:val="22"/>
+          <w:szCs w:val="22"/>
+          <w:lang w:val="en-US"/>
+        </w:rPr>
+        <w:t xml:space="preserve"> methods: </w:t>
+      </w:r>
+    </w:p>
+    <w:p>
+      <w:pPr>
+        <w:numPr>
+          <w:ilvl w:val="0"/>
+          <w:numId w:val="0"/>
+        </w:numPr>
+        <w:jc w:val="left"/>
+        <w:rPr>
+          <w:rFonts w:hint="default"/>
+          <w:b w:val="0"/>
+          <w:bCs w:val="0"/>
+          <w:sz w:val="22"/>
+          <w:szCs w:val="22"/>
+          <w:lang w:val="en-US"/>
+        </w:rPr>
+      </w:pPr>
+      <w:r>
+        <w:rPr>
+          <w:rFonts w:hint="default"/>
+          <w:b w:val="0"/>
+          <w:bCs w:val="0"/>
+          <w:sz w:val="22"/>
+          <w:szCs w:val="22"/>
+          <w:lang w:val="en-US"/>
+        </w:rPr>
+        <w:t xml:space="preserve">  Point:</w:t>
+      </w:r>
+    </w:p>
+    <w:p>
+      <w:pPr>
+        <w:numPr>
+          <w:ilvl w:val="0"/>
+          <w:numId w:val="0"/>
+        </w:numPr>
+        <w:jc w:val="left"/>
+        <w:rPr>
+          <w:rFonts w:hint="default"/>
+          <w:b w:val="0"/>
+          <w:bCs w:val="0"/>
+          <w:sz w:val="22"/>
+          <w:szCs w:val="22"/>
+          <w:lang w:val="en-US"/>
+        </w:rPr>
+      </w:pPr>
+      <w:r>
+        <w:rPr>
+          <w:rFonts w:hint="default"/>
+          <w:b w:val="0"/>
+          <w:bCs w:val="0"/>
+          <w:sz w:val="22"/>
+          <w:szCs w:val="22"/>
+          <w:lang w:val="en-US"/>
+        </w:rPr>
+        <w:t xml:space="preserve">    Constructor to initialise the point</w:t>
+      </w:r>
+    </w:p>
+    <w:p>
+      <w:pPr>
+        <w:numPr>
+          <w:ilvl w:val="0"/>
+          <w:numId w:val="0"/>
+        </w:numPr>
+        <w:jc w:val="left"/>
+        <w:rPr>
+          <w:rFonts w:hint="default"/>
+          <w:b w:val="0"/>
+          <w:bCs w:val="0"/>
+          <w:sz w:val="22"/>
+          <w:szCs w:val="22"/>
+          <w:lang w:val="en-US"/>
+        </w:rPr>
+      </w:pPr>
+      <w:r>
+        <w:rPr>
+          <w:rFonts w:hint="default"/>
+          <w:b w:val="0"/>
+          <w:bCs w:val="0"/>
+          <w:sz w:val="22"/>
+          <w:szCs w:val="22"/>
+          <w:lang w:val="en-US"/>
+        </w:rPr>
+        <w:t>class Triangle:</w:t>
+      </w:r>
+    </w:p>
+    <w:p>
+      <w:pPr>
+        <w:numPr>
+          <w:ilvl w:val="0"/>
+          <w:numId w:val="0"/>
+        </w:numPr>
+        <w:jc w:val="left"/>
+        <w:rPr>
+          <w:rFonts w:hint="default"/>
+          <w:b w:val="0"/>
+          <w:bCs w:val="0"/>
+          <w:sz w:val="22"/>
+          <w:szCs w:val="22"/>
+          <w:lang w:val="en-US"/>
+        </w:rPr>
+      </w:pPr>
+      <w:r>
+        <w:rPr>
+          <w:rFonts w:hint="default"/>
+          <w:b w:val="0"/>
+          <w:bCs w:val="0"/>
+          <w:sz w:val="22"/>
+          <w:szCs w:val="22"/>
+          <w:lang w:val="en-US"/>
+        </w:rPr>
+        <w:t xml:space="preserve"> data fields:</w:t>
+      </w:r>
+    </w:p>
+    <w:p>
+      <w:pPr>
+        <w:numPr>
+          <w:ilvl w:val="0"/>
+          <w:numId w:val="0"/>
+        </w:numPr>
+        <w:jc w:val="left"/>
+        <w:rPr>
+          <w:rFonts w:hint="default"/>
+          <w:b w:val="0"/>
+          <w:bCs w:val="0"/>
+          <w:sz w:val="22"/>
+          <w:szCs w:val="22"/>
+          <w:lang w:val="en-US"/>
+        </w:rPr>
+      </w:pPr>
+      <w:r>
+        <w:rPr>
+          <w:rFonts w:hint="default"/>
+          <w:b w:val="0"/>
+          <w:bCs w:val="0"/>
+          <w:sz w:val="22"/>
+          <w:szCs w:val="22"/>
+          <w:lang w:val="en-US"/>
+        </w:rPr>
+        <w:t xml:space="preserve">    p1, p2, p3: Three Point objects denoting the </w:t>
+      </w:r>
+    </w:p>
+    <w:p>
+      <w:pPr>
+        <w:numPr>
+          <w:ilvl w:val="0"/>
+          <w:numId w:val="0"/>
+        </w:numPr>
+        <w:jc w:val="left"/>
+        <w:rPr>
+          <w:rFonts w:hint="default"/>
+          <w:b w:val="0"/>
+          <w:bCs w:val="0"/>
+          <w:sz w:val="22"/>
+          <w:szCs w:val="22"/>
+          <w:lang w:val="en-US"/>
+        </w:rPr>
+      </w:pPr>
+      <w:r>
+        <w:rPr>
+          <w:rFonts w:hint="default"/>
+          <w:b w:val="0"/>
+          <w:bCs w:val="0"/>
+          <w:sz w:val="22"/>
+          <w:szCs w:val="22"/>
+          <w:lang w:val="en-US"/>
+        </w:rPr>
+        <w:t xml:space="preserve">                points that describes the triangle.</w:t>
+      </w:r>
+    </w:p>
+    <w:p>
+      <w:pPr>
+        <w:numPr>
+          <w:ilvl w:val="0"/>
+          <w:numId w:val="0"/>
+        </w:numPr>
+        <w:jc w:val="left"/>
+        <w:rPr>
+          <w:rFonts w:hint="default"/>
+          <w:b w:val="0"/>
+          <w:bCs w:val="0"/>
+          <w:sz w:val="22"/>
+          <w:szCs w:val="22"/>
+          <w:lang w:val="en-US"/>
+        </w:rPr>
+      </w:pPr>
+      <w:r>
+        <w:rPr>
+          <w:rFonts w:hint="default"/>
+          <w:b w:val="0"/>
+          <w:bCs w:val="0"/>
+          <w:sz w:val="22"/>
+          <w:szCs w:val="22"/>
+          <w:lang w:val="en-US"/>
+        </w:rPr>
+        <w:t xml:space="preserve"> methods:</w:t>
+      </w:r>
+    </w:p>
+    <w:p>
+      <w:pPr>
+        <w:numPr>
+          <w:ilvl w:val="0"/>
+          <w:numId w:val="0"/>
+        </w:numPr>
+        <w:jc w:val="left"/>
+        <w:rPr>
+          <w:rFonts w:hint="default"/>
+          <w:b w:val="0"/>
+          <w:bCs w:val="0"/>
+          <w:sz w:val="22"/>
+          <w:szCs w:val="22"/>
+          <w:lang w:val="en-US"/>
+        </w:rPr>
+      </w:pPr>
+      <w:r>
+        <w:rPr>
+          <w:rFonts w:hint="default"/>
+          <w:b w:val="0"/>
+          <w:bCs w:val="0"/>
+          <w:sz w:val="22"/>
+          <w:szCs w:val="22"/>
+          <w:lang w:val="en-US"/>
+        </w:rPr>
+        <w:t xml:space="preserve">    Triangle:</w:t>
+      </w:r>
+    </w:p>
+    <w:p>
+      <w:pPr>
+        <w:numPr>
+          <w:ilvl w:val="0"/>
+          <w:numId w:val="0"/>
+        </w:numPr>
+        <w:jc w:val="left"/>
+        <w:rPr>
+          <w:rFonts w:hint="default"/>
+          <w:b w:val="0"/>
+          <w:bCs w:val="0"/>
+          <w:sz w:val="22"/>
+          <w:szCs w:val="22"/>
+          <w:lang w:val="en-US"/>
+        </w:rPr>
+      </w:pPr>
+      <w:r>
+        <w:rPr>
+          <w:rFonts w:hint="default"/>
+          <w:b w:val="0"/>
+          <w:bCs w:val="0"/>
+          <w:sz w:val="22"/>
+          <w:szCs w:val="22"/>
+          <w:lang w:val="en-US"/>
+        </w:rPr>
+        <w:t xml:space="preserve">       Constructor to initialise the triangle</w:t>
+      </w:r>
+    </w:p>
+    <w:p>
+      <w:pPr>
+        <w:numPr>
+          <w:ilvl w:val="0"/>
+          <w:numId w:val="0"/>
+        </w:numPr>
+        <w:jc w:val="left"/>
+        <w:rPr>
+          <w:rFonts w:hint="default"/>
+          <w:b w:val="0"/>
+          <w:bCs w:val="0"/>
+          <w:sz w:val="22"/>
+          <w:szCs w:val="22"/>
+          <w:lang w:val="en-US"/>
+        </w:rPr>
+      </w:pPr>
+      <w:r>
+        <w:rPr>
+          <w:rFonts w:hint="default"/>
+          <w:b w:val="0"/>
+          <w:bCs w:val="0"/>
+          <w:sz w:val="22"/>
+          <w:szCs w:val="22"/>
+          <w:lang w:val="en-US"/>
+        </w:rPr>
+        <w:t xml:space="preserve">    getArea: </w:t>
+      </w:r>
+    </w:p>
+    <w:p>
+      <w:pPr>
+        <w:numPr>
+          <w:ilvl w:val="0"/>
+          <w:numId w:val="0"/>
+        </w:numPr>
+        <w:jc w:val="left"/>
+        <w:rPr>
+          <w:rFonts w:hint="default"/>
+          <w:b w:val="0"/>
+          <w:bCs w:val="0"/>
+          <w:sz w:val="22"/>
+          <w:szCs w:val="22"/>
+          <w:lang w:val="en-US"/>
+        </w:rPr>
+      </w:pPr>
+      <w:r>
+        <w:rPr>
+          <w:rFonts w:hint="default"/>
+          <w:b w:val="0"/>
+          <w:bCs w:val="0"/>
+          <w:sz w:val="22"/>
+          <w:szCs w:val="22"/>
+          <w:lang w:val="en-US"/>
+        </w:rPr>
+        <w:t xml:space="preserve">       Returns a double variable denoting the area </w:t>
+      </w:r>
+    </w:p>
+    <w:p>
+      <w:pPr>
+        <w:numPr>
+          <w:ilvl w:val="0"/>
+          <w:numId w:val="0"/>
+        </w:numPr>
+        <w:jc w:val="left"/>
+        <w:rPr>
+          <w:rFonts w:hint="default"/>
+          <w:b w:val="0"/>
+          <w:bCs w:val="0"/>
+          <w:sz w:val="22"/>
+          <w:szCs w:val="22"/>
+          <w:lang w:val="en-US"/>
+        </w:rPr>
+      </w:pPr>
+      <w:r>
+        <w:rPr>
+          <w:rFonts w:hint="default"/>
+          <w:b w:val="0"/>
+          <w:bCs w:val="0"/>
+          <w:sz w:val="22"/>
+          <w:szCs w:val="22"/>
+          <w:lang w:val="en-US"/>
+        </w:rPr>
+        <w:t xml:space="preserve">       of the triangle</w:t>
+      </w:r>
+    </w:p>
+    <w:p>
+      <w:pPr>
+        <w:numPr>
+          <w:ilvl w:val="0"/>
+          <w:numId w:val="0"/>
+        </w:numPr>
+        <w:jc w:val="left"/>
+        <w:rPr>
+          <w:rFonts w:hint="default"/>
+          <w:b w:val="0"/>
+          <w:bCs w:val="0"/>
+          <w:sz w:val="22"/>
+          <w:szCs w:val="22"/>
+          <w:lang w:val="en-US"/>
+        </w:rPr>
+      </w:pPr>
+      <w:r>
+        <w:rPr>
+          <w:rFonts w:hint="default"/>
+          <w:b w:val="0"/>
+          <w:bCs w:val="0"/>
+          <w:sz w:val="22"/>
+          <w:szCs w:val="22"/>
+          <w:lang w:val="en-US"/>
+        </w:rPr>
+        <w:t>Your task is to create a class named Quadrilateral which should be a subclass of Triangle. The description is given below:</w:t>
+      </w:r>
+    </w:p>
+    <w:p>
+      <w:pPr>
+        <w:numPr>
+          <w:ilvl w:val="0"/>
+          <w:numId w:val="0"/>
+        </w:numPr>
+        <w:jc w:val="left"/>
+        <w:rPr>
+          <w:rFonts w:hint="default"/>
+          <w:b w:val="0"/>
+          <w:bCs w:val="0"/>
+          <w:sz w:val="22"/>
+          <w:szCs w:val="22"/>
+          <w:lang w:val="en-US"/>
+        </w:rPr>
+      </w:pPr>
+    </w:p>
+    <w:p>
+      <w:pPr>
+        <w:numPr>
+          <w:ilvl w:val="0"/>
+          <w:numId w:val="0"/>
+        </w:numPr>
+        <w:jc w:val="left"/>
+        <w:rPr>
+          <w:rFonts w:hint="default"/>
+          <w:b w:val="0"/>
+          <w:bCs w:val="0"/>
+          <w:sz w:val="22"/>
+          <w:szCs w:val="22"/>
+          <w:lang w:val="en-US"/>
+        </w:rPr>
+      </w:pPr>
+      <w:r>
+        <w:rPr>
+          <w:rFonts w:hint="default"/>
+          <w:b w:val="0"/>
+          <w:bCs w:val="0"/>
+          <w:sz w:val="22"/>
+          <w:szCs w:val="22"/>
+          <w:lang w:val="en-US"/>
+        </w:rPr>
+        <w:t>class Quadrilateral extending the class Triangle:</w:t>
+      </w:r>
+    </w:p>
+    <w:p>
+      <w:pPr>
+        <w:numPr>
+          <w:ilvl w:val="0"/>
+          <w:numId w:val="0"/>
+        </w:numPr>
+        <w:jc w:val="left"/>
+        <w:rPr>
+          <w:rFonts w:hint="default"/>
+          <w:b w:val="0"/>
+          <w:bCs w:val="0"/>
+          <w:sz w:val="22"/>
+          <w:szCs w:val="22"/>
+          <w:lang w:val="en-US"/>
+        </w:rPr>
+      </w:pPr>
+      <w:r>
+        <w:rPr>
+          <w:rFonts w:hint="default"/>
+          <w:b w:val="0"/>
+          <w:bCs w:val="0"/>
+          <w:sz w:val="22"/>
+          <w:szCs w:val="22"/>
+          <w:lang w:val="en-US"/>
+        </w:rPr>
+        <w:t xml:space="preserve"> data fields:</w:t>
+      </w:r>
+    </w:p>
+    <w:p>
+      <w:pPr>
+        <w:numPr>
+          <w:ilvl w:val="0"/>
+          <w:numId w:val="0"/>
+        </w:numPr>
+        <w:jc w:val="left"/>
+        <w:rPr>
+          <w:rFonts w:hint="default"/>
+          <w:b w:val="0"/>
+          <w:bCs w:val="0"/>
+          <w:sz w:val="22"/>
+          <w:szCs w:val="22"/>
+          <w:lang w:val="en-US"/>
+        </w:rPr>
+      </w:pPr>
+      <w:r>
+        <w:rPr>
+          <w:rFonts w:hint="default"/>
+          <w:b w:val="0"/>
+          <w:bCs w:val="0"/>
+          <w:sz w:val="22"/>
+          <w:szCs w:val="22"/>
+          <w:lang w:val="en-US"/>
+        </w:rPr>
+        <w:t xml:space="preserve">    p4: The fourth point of the quadrilateral</w:t>
+      </w:r>
+    </w:p>
+    <w:p>
+      <w:pPr>
+        <w:numPr>
+          <w:ilvl w:val="0"/>
+          <w:numId w:val="0"/>
+        </w:numPr>
+        <w:jc w:val="left"/>
+        <w:rPr>
+          <w:rFonts w:hint="default"/>
+          <w:b w:val="0"/>
+          <w:bCs w:val="0"/>
+          <w:sz w:val="22"/>
+          <w:szCs w:val="22"/>
+          <w:lang w:val="en-US"/>
+        </w:rPr>
+      </w:pPr>
+      <w:r>
+        <w:rPr>
+          <w:rFonts w:hint="default"/>
+          <w:b w:val="0"/>
+          <w:bCs w:val="0"/>
+          <w:sz w:val="22"/>
+          <w:szCs w:val="22"/>
+          <w:lang w:val="en-US"/>
+        </w:rPr>
+        <w:t xml:space="preserve"> methods:</w:t>
+      </w:r>
+    </w:p>
+    <w:p>
+      <w:pPr>
+        <w:numPr>
+          <w:ilvl w:val="0"/>
+          <w:numId w:val="0"/>
+        </w:numPr>
+        <w:jc w:val="left"/>
+        <w:rPr>
+          <w:rFonts w:hint="default"/>
+          <w:b w:val="0"/>
+          <w:bCs w:val="0"/>
+          <w:sz w:val="22"/>
+          <w:szCs w:val="22"/>
+          <w:lang w:val="en-US"/>
+        </w:rPr>
+      </w:pPr>
+      <w:r>
+        <w:rPr>
+          <w:rFonts w:hint="default"/>
+          <w:b w:val="0"/>
+          <w:bCs w:val="0"/>
+          <w:sz w:val="22"/>
+          <w:szCs w:val="22"/>
+          <w:lang w:val="en-US"/>
+        </w:rPr>
+        <w:t xml:space="preserve">    Quadrilateral:</w:t>
+      </w:r>
+    </w:p>
+    <w:p>
+      <w:pPr>
+        <w:numPr>
+          <w:ilvl w:val="0"/>
+          <w:numId w:val="0"/>
+        </w:numPr>
+        <w:jc w:val="left"/>
+        <w:rPr>
+          <w:rFonts w:hint="default"/>
+          <w:b w:val="0"/>
+          <w:bCs w:val="0"/>
+          <w:sz w:val="22"/>
+          <w:szCs w:val="22"/>
+          <w:lang w:val="en-US"/>
+        </w:rPr>
+      </w:pPr>
+      <w:r>
+        <w:rPr>
+          <w:rFonts w:hint="default"/>
+          <w:b w:val="0"/>
+          <w:bCs w:val="0"/>
+          <w:sz w:val="22"/>
+          <w:szCs w:val="22"/>
+          <w:lang w:val="en-US"/>
+        </w:rPr>
+        <w:t xml:space="preserve">        Constructor to initialize the quadrilateral</w:t>
+      </w:r>
+    </w:p>
+    <w:p>
+      <w:pPr>
+        <w:numPr>
+          <w:ilvl w:val="0"/>
+          <w:numId w:val="0"/>
+        </w:numPr>
+        <w:jc w:val="left"/>
+        <w:rPr>
+          <w:rFonts w:hint="default"/>
+          <w:b w:val="0"/>
+          <w:bCs w:val="0"/>
+          <w:sz w:val="22"/>
+          <w:szCs w:val="22"/>
+          <w:lang w:val="en-US"/>
+        </w:rPr>
+      </w:pPr>
+      <w:r>
+        <w:rPr>
+          <w:rFonts w:hint="default"/>
+          <w:b w:val="0"/>
+          <w:bCs w:val="0"/>
+          <w:sz w:val="22"/>
+          <w:szCs w:val="22"/>
+          <w:lang w:val="en-US"/>
+        </w:rPr>
+        <w:t xml:space="preserve">    getArea:         //overridden method</w:t>
+      </w:r>
+    </w:p>
+    <w:p>
+      <w:pPr>
+        <w:numPr>
+          <w:ilvl w:val="0"/>
+          <w:numId w:val="0"/>
+        </w:numPr>
+        <w:jc w:val="left"/>
+        <w:rPr>
+          <w:rFonts w:hint="default"/>
+          <w:b w:val="0"/>
+          <w:bCs w:val="0"/>
+          <w:sz w:val="22"/>
+          <w:szCs w:val="22"/>
+          <w:lang w:val="en-US"/>
+        </w:rPr>
+      </w:pPr>
+      <w:r>
+        <w:rPr>
+          <w:rFonts w:hint="default"/>
+          <w:b w:val="0"/>
+          <w:bCs w:val="0"/>
+          <w:sz w:val="22"/>
+          <w:szCs w:val="22"/>
+          <w:lang w:val="en-US"/>
+        </w:rPr>
+        <w:t xml:space="preserve">         Returns a double variable denoting the area of </w:t>
+      </w:r>
+    </w:p>
+    <w:p>
+      <w:pPr>
+        <w:numPr>
+          <w:ilvl w:val="0"/>
+          <w:numId w:val="0"/>
+        </w:numPr>
+        <w:jc w:val="left"/>
+        <w:rPr>
+          <w:rFonts w:hint="default"/>
+          <w:b w:val="0"/>
+          <w:bCs w:val="0"/>
+          <w:sz w:val="22"/>
+          <w:szCs w:val="22"/>
+          <w:lang w:val="en-US"/>
+        </w:rPr>
+      </w:pPr>
+      <w:r>
+        <w:rPr>
+          <w:rFonts w:hint="default"/>
+          <w:b w:val="0"/>
+          <w:bCs w:val="0"/>
+          <w:sz w:val="22"/>
+          <w:szCs w:val="22"/>
+          <w:lang w:val="en-US"/>
+        </w:rPr>
+        <w:t xml:space="preserve">         the quadrilateral, use the getArea method of </w:t>
+      </w:r>
+    </w:p>
+    <w:p>
+      <w:pPr>
+        <w:numPr>
+          <w:ilvl w:val="0"/>
+          <w:numId w:val="0"/>
+        </w:numPr>
+        <w:jc w:val="left"/>
+        <w:rPr>
+          <w:rFonts w:hint="default"/>
+          <w:b w:val="0"/>
+          <w:bCs w:val="0"/>
+          <w:sz w:val="22"/>
+          <w:szCs w:val="22"/>
+          <w:lang w:val="en-US"/>
+        </w:rPr>
+      </w:pPr>
+      <w:r>
+        <w:rPr>
+          <w:rFonts w:hint="default"/>
+          <w:b w:val="0"/>
+          <w:bCs w:val="0"/>
+          <w:sz w:val="22"/>
+          <w:szCs w:val="22"/>
+          <w:lang w:val="en-US"/>
+        </w:rPr>
+        <w:t xml:space="preserve">         Triangle class to calculate it</w:t>
+      </w:r>
+    </w:p>
+    <w:p>
+      <w:pPr>
+        <w:numPr>
+          <w:ilvl w:val="0"/>
+          <w:numId w:val="0"/>
+        </w:numPr>
+        <w:jc w:val="left"/>
+        <w:rPr>
+          <w:rFonts w:hint="default"/>
+          <w:b w:val="0"/>
+          <w:bCs w:val="0"/>
+          <w:sz w:val="22"/>
+          <w:szCs w:val="22"/>
+          <w:lang w:val="en-US"/>
+        </w:rPr>
+      </w:pPr>
+      <w:r>
+        <w:rPr>
+          <w:rFonts w:hint="default"/>
+          <w:b w:val="0"/>
+          <w:bCs w:val="0"/>
+          <w:sz w:val="22"/>
+          <w:szCs w:val="22"/>
+          <w:lang w:val="en-US"/>
+        </w:rPr>
+        <w:t xml:space="preserve">Constraints  </w:t>
+      </w:r>
+    </w:p>
+    <w:p>
+      <w:pPr>
+        <w:numPr>
+          <w:ilvl w:val="0"/>
+          <w:numId w:val="0"/>
+        </w:numPr>
+        <w:jc w:val="left"/>
+        <w:rPr>
+          <w:rFonts w:hint="default"/>
+          <w:b w:val="0"/>
+          <w:bCs w:val="0"/>
+          <w:sz w:val="22"/>
+          <w:szCs w:val="22"/>
+          <w:lang w:val="en-US"/>
+        </w:rPr>
+      </w:pPr>
+      <w:r>
+        <w:rPr>
+          <w:rFonts w:hint="default"/>
+          <w:b w:val="0"/>
+          <w:bCs w:val="0"/>
+          <w:sz w:val="22"/>
+          <w:szCs w:val="22"/>
+          <w:lang w:val="en-US"/>
+        </w:rPr>
+        <w:t>All the co-ordinates lie between -100 and 100.The points are given in either clockwise or anti-clockwise order.</w:t>
+      </w:r>
+    </w:p>
+    <w:p>
+      <w:pPr>
+        <w:numPr>
+          <w:ilvl w:val="0"/>
+          <w:numId w:val="0"/>
+        </w:numPr>
+        <w:jc w:val="left"/>
+        <w:rPr>
+          <w:rFonts w:hint="default"/>
+          <w:b w:val="0"/>
+          <w:bCs w:val="0"/>
+          <w:sz w:val="22"/>
+          <w:szCs w:val="22"/>
+          <w:lang w:val="en-US"/>
+        </w:rPr>
+      </w:pPr>
+      <w:r>
+        <w:rPr>
+          <w:rFonts w:hint="default"/>
+          <w:b w:val="0"/>
+          <w:bCs w:val="0"/>
+          <w:sz w:val="22"/>
+          <w:szCs w:val="22"/>
+          <w:lang w:val="en-US"/>
+        </w:rPr>
+        <w:t>You don't need to write the main function.</w:t>
+      </w:r>
+    </w:p>
+    <w:p>
+      <w:pPr>
+        <w:numPr>
+          <w:ilvl w:val="0"/>
+          <w:numId w:val="0"/>
+        </w:numPr>
+        <w:jc w:val="left"/>
+        <w:rPr>
+          <w:rFonts w:hint="default"/>
+          <w:b w:val="0"/>
+          <w:bCs w:val="0"/>
+          <w:sz w:val="22"/>
+          <w:szCs w:val="22"/>
+          <w:lang w:val="en-US"/>
+        </w:rPr>
+      </w:pPr>
+      <w:r>
+        <w:rPr>
+          <w:rFonts w:hint="default"/>
+          <w:b w:val="0"/>
+          <w:bCs w:val="0"/>
+          <w:sz w:val="22"/>
+          <w:szCs w:val="22"/>
+          <w:lang w:val="en-US"/>
+        </w:rPr>
+        <w:t>Input</w:t>
+      </w:r>
+    </w:p>
+    <w:p>
+      <w:pPr>
+        <w:numPr>
+          <w:ilvl w:val="0"/>
+          <w:numId w:val="0"/>
+        </w:numPr>
+        <w:jc w:val="left"/>
+        <w:rPr>
+          <w:rFonts w:hint="default"/>
+          <w:b w:val="0"/>
+          <w:bCs w:val="0"/>
+          <w:sz w:val="22"/>
+          <w:szCs w:val="22"/>
+          <w:lang w:val="en-US"/>
+        </w:rPr>
+      </w:pPr>
+      <w:r>
+        <w:rPr>
+          <w:rFonts w:hint="default"/>
+          <w:b w:val="0"/>
+          <w:bCs w:val="0"/>
+          <w:sz w:val="22"/>
+          <w:szCs w:val="22"/>
+          <w:lang w:val="en-US"/>
+        </w:rPr>
+        <w:t>An object of Triangle class or Quadrilateral class.</w:t>
+      </w:r>
+    </w:p>
+    <w:p>
+      <w:pPr>
+        <w:numPr>
+          <w:ilvl w:val="0"/>
+          <w:numId w:val="0"/>
+        </w:numPr>
+        <w:jc w:val="left"/>
+        <w:rPr>
+          <w:rFonts w:hint="default"/>
+          <w:b w:val="0"/>
+          <w:bCs w:val="0"/>
+          <w:sz w:val="22"/>
+          <w:szCs w:val="22"/>
+          <w:lang w:val="en-US"/>
+        </w:rPr>
+      </w:pPr>
+      <w:r>
+        <w:rPr>
+          <w:rFonts w:hint="default"/>
+          <w:b w:val="0"/>
+          <w:bCs w:val="0"/>
+          <w:sz w:val="22"/>
+          <w:szCs w:val="22"/>
+          <w:lang w:val="en-US"/>
+        </w:rPr>
+        <w:t>(You don't need to process any input)</w:t>
+      </w:r>
+    </w:p>
+    <w:p>
+      <w:pPr>
+        <w:numPr>
+          <w:ilvl w:val="0"/>
+          <w:numId w:val="0"/>
+        </w:numPr>
+        <w:jc w:val="left"/>
+        <w:rPr>
+          <w:rFonts w:hint="default"/>
+          <w:b w:val="0"/>
+          <w:bCs w:val="0"/>
+          <w:sz w:val="22"/>
+          <w:szCs w:val="22"/>
+          <w:lang w:val="en-US"/>
+        </w:rPr>
+      </w:pPr>
+      <w:r>
+        <w:rPr>
+          <w:rFonts w:hint="default"/>
+          <w:b w:val="0"/>
+          <w:bCs w:val="0"/>
+          <w:sz w:val="22"/>
+          <w:szCs w:val="22"/>
+          <w:lang w:val="en-US"/>
+        </w:rPr>
+        <w:t>Output</w:t>
+      </w:r>
+    </w:p>
+    <w:p>
+      <w:pPr>
+        <w:numPr>
+          <w:ilvl w:val="0"/>
+          <w:numId w:val="0"/>
+        </w:numPr>
+        <w:jc w:val="left"/>
+        <w:rPr>
+          <w:rFonts w:hint="default"/>
+          <w:b w:val="0"/>
+          <w:bCs w:val="0"/>
+          <w:sz w:val="22"/>
+          <w:szCs w:val="22"/>
+          <w:lang w:val="en-US"/>
+        </w:rPr>
+      </w:pPr>
+      <w:r>
+        <w:rPr>
+          <w:rFonts w:hint="default"/>
+          <w:b w:val="0"/>
+          <w:bCs w:val="0"/>
+          <w:sz w:val="22"/>
+          <w:szCs w:val="22"/>
+          <w:lang w:val="en-US"/>
+        </w:rPr>
+        <w:t xml:space="preserve">A double variable denoting the area of the Triangle or </w:t>
+      </w:r>
+    </w:p>
+    <w:p>
+      <w:pPr>
+        <w:numPr>
+          <w:ilvl w:val="0"/>
+          <w:numId w:val="0"/>
+        </w:numPr>
+        <w:jc w:val="left"/>
+        <w:rPr>
+          <w:rFonts w:hint="default"/>
+          <w:b w:val="0"/>
+          <w:bCs w:val="0"/>
+          <w:sz w:val="22"/>
+          <w:szCs w:val="22"/>
+          <w:lang w:val="en-US"/>
+        </w:rPr>
+      </w:pPr>
+      <w:r>
+        <w:rPr>
+          <w:rFonts w:hint="default"/>
+          <w:b w:val="0"/>
+          <w:bCs w:val="0"/>
+          <w:sz w:val="22"/>
+          <w:szCs w:val="22"/>
+          <w:lang w:val="en-US"/>
+        </w:rPr>
+        <w:t>the Quadrilateral. (You don't need to output anything)</w:t>
+      </w:r>
+    </w:p>
+    <w:p>
+      <w:pPr>
+        <w:numPr>
+          <w:ilvl w:val="0"/>
+          <w:numId w:val="0"/>
+        </w:numPr>
+        <w:jc w:val="left"/>
+        <w:rPr>
+          <w:rFonts w:hint="default"/>
+          <w:b w:val="0"/>
+          <w:bCs w:val="0"/>
+          <w:sz w:val="22"/>
+          <w:szCs w:val="22"/>
+          <w:lang w:val="en-US"/>
+        </w:rPr>
+      </w:pPr>
+      <w:r>
+        <w:rPr>
+          <w:rFonts w:hint="default"/>
+          <w:b w:val="0"/>
+          <w:bCs w:val="0"/>
+          <w:sz w:val="22"/>
+          <w:szCs w:val="22"/>
+          <w:lang w:val="en-US"/>
+        </w:rPr>
+        <w:t>EXECUTION TIME LIMIT</w:t>
+      </w:r>
+    </w:p>
+    <w:p>
+      <w:pPr>
+        <w:numPr>
+          <w:ilvl w:val="0"/>
+          <w:numId w:val="0"/>
+        </w:numPr>
+        <w:jc w:val="left"/>
+        <w:rPr>
+          <w:rFonts w:hint="default"/>
+          <w:b w:val="0"/>
+          <w:bCs w:val="0"/>
+          <w:sz w:val="22"/>
+          <w:szCs w:val="22"/>
+          <w:lang w:val="en-US"/>
+        </w:rPr>
+      </w:pPr>
+      <w:r>
+        <w:rPr>
+          <w:rFonts w:hint="default"/>
+          <w:b w:val="0"/>
+          <w:bCs w:val="0"/>
+          <w:sz w:val="22"/>
+          <w:szCs w:val="22"/>
+          <w:lang w:val="en-US"/>
+        </w:rPr>
+        <w:t>10 seconds</w:t>
+      </w:r>
+    </w:p>
+    <w:p>
+      <w:pPr>
+        <w:numPr>
+          <w:ilvl w:val="0"/>
+          <w:numId w:val="0"/>
+        </w:numPr>
+        <w:jc w:val="left"/>
+        <w:rPr>
+          <w:rFonts w:hint="default"/>
+          <w:b w:val="0"/>
+          <w:bCs w:val="0"/>
+          <w:sz w:val="22"/>
+          <w:szCs w:val="22"/>
+          <w:lang w:val="en-US"/>
+        </w:rPr>
+      </w:pPr>
+    </w:p>
+    <w:p>
+      <w:pPr>
+        <w:pBdr>
+          <w:bottom w:val="double" w:color="auto" w:sz="4" w:space="0"/>
+        </w:pBdr>
+        <w:jc w:val="left"/>
+        <w:rPr>
+          <w:rFonts w:hint="default"/>
+          <w:b/>
+          <w:bCs/>
+          <w:color w:val="0000FF"/>
+          <w:sz w:val="22"/>
+          <w:szCs w:val="22"/>
+          <w:lang w:val="en-US"/>
+        </w:rPr>
+      </w:pPr>
+      <w:r>
+        <w:rPr>
+          <w:rFonts w:hint="default"/>
+          <w:b/>
+          <w:bCs/>
+          <w:color w:val="0000FF"/>
+          <w:sz w:val="22"/>
+          <w:szCs w:val="22"/>
+          <w:lang w:val="en-US"/>
+        </w:rPr>
+        <w:t>Solution:</w:t>
+      </w:r>
+    </w:p>
+    <w:p>
+      <w:pPr>
+        <w:jc w:val="left"/>
+        <w:rPr>
+          <w:rFonts w:hint="default"/>
+          <w:b w:val="0"/>
+          <w:bCs w:val="0"/>
+          <w:sz w:val="22"/>
+          <w:szCs w:val="22"/>
+          <w:lang w:val="en-US"/>
+        </w:rPr>
+      </w:pPr>
+    </w:p>
+    <w:p>
+      <w:pPr>
+        <w:numPr>
+          <w:ilvl w:val="0"/>
+          <w:numId w:val="0"/>
+        </w:numPr>
+        <w:jc w:val="left"/>
+      </w:pPr>
+      <w:r>
+        <w:drawing>
+          <wp:inline distT="0" distB="0" distL="114300" distR="114300">
+            <wp:extent cx="5272405" cy="4319270"/>
+            <wp:effectExtent l="0" t="0" r="4445" b="5080"/>
+            <wp:docPr id="40" name="Picture 4"/>
+            <wp:cNvGraphicFramePr>
+              <a:graphicFrameLocks xmlns:a="http://schemas.openxmlformats.org/drawingml/2006/main" noChangeAspect="1"/>
+            </wp:cNvGraphicFramePr>
+            <a:graphic xmlns:a="http://schemas.openxmlformats.org/drawingml/2006/main">
+              <a:graphicData uri="http://schemas.openxmlformats.org/drawingml/2006/picture">
+                <pic:pic xmlns:pic="http://schemas.openxmlformats.org/drawingml/2006/picture">
+                  <pic:nvPicPr>
+                    <pic:cNvPr id="40" name="Picture 4"/>
+                    <pic:cNvPicPr>
+                      <a:picLocks noChangeAspect="1"/>
+                    </pic:cNvPicPr>
+                  </pic:nvPicPr>
+                  <pic:blipFill>
+                    <a:blip r:embed="rId43"/>
+                    <a:stretch>
+                      <a:fillRect/>
+                    </a:stretch>
+                  </pic:blipFill>
+                  <pic:spPr>
+                    <a:xfrm>
+                      <a:off x="0" y="0"/>
+                      <a:ext cx="5272405" cy="4319270"/>
+                    </a:xfrm>
+                    <a:prstGeom prst="rect">
+                      <a:avLst/>
+                    </a:prstGeom>
+                    <a:noFill/>
+                    <a:ln>
+                      <a:noFill/>
+                    </a:ln>
+                  </pic:spPr>
+                </pic:pic>
+              </a:graphicData>
+            </a:graphic>
+          </wp:inline>
+        </w:drawing>
+      </w:r>
+    </w:p>
+    <w:p>
+      <w:pPr>
+        <w:numPr>
+          <w:ilvl w:val="0"/>
+          <w:numId w:val="0"/>
+        </w:numPr>
+        <w:jc w:val="left"/>
+      </w:pPr>
+      <w:r>
+        <w:drawing>
+          <wp:inline distT="0" distB="0" distL="114300" distR="114300">
+            <wp:extent cx="5269865" cy="4910455"/>
+            <wp:effectExtent l="0" t="0" r="6985" b="4445"/>
+            <wp:docPr id="41" name="Picture 5"/>
+            <wp:cNvGraphicFramePr>
+              <a:graphicFrameLocks xmlns:a="http://schemas.openxmlformats.org/drawingml/2006/main" noChangeAspect="1"/>
+            </wp:cNvGraphicFramePr>
+            <a:graphic xmlns:a="http://schemas.openxmlformats.org/drawingml/2006/main">
+              <a:graphicData uri="http://schemas.openxmlformats.org/drawingml/2006/picture">
+                <pic:pic xmlns:pic="http://schemas.openxmlformats.org/drawingml/2006/picture">
+                  <pic:nvPicPr>
+                    <pic:cNvPr id="41" name="Picture 5"/>
+                    <pic:cNvPicPr>
+                      <a:picLocks noChangeAspect="1"/>
+                    </pic:cNvPicPr>
+                  </pic:nvPicPr>
+                  <pic:blipFill>
+                    <a:blip r:embed="rId44"/>
+                    <a:stretch>
+                      <a:fillRect/>
+                    </a:stretch>
+                  </pic:blipFill>
+                  <pic:spPr>
+                    <a:xfrm>
+                      <a:off x="0" y="0"/>
+                      <a:ext cx="5269865" cy="4910455"/>
+                    </a:xfrm>
+                    <a:prstGeom prst="rect">
+                      <a:avLst/>
+                    </a:prstGeom>
+                    <a:noFill/>
+                    <a:ln>
+                      <a:noFill/>
+                    </a:ln>
+                  </pic:spPr>
+                </pic:pic>
+              </a:graphicData>
+            </a:graphic>
+          </wp:inline>
+        </w:drawing>
+      </w:r>
+    </w:p>
+    <w:p>
+      <w:pPr>
+        <w:numPr>
+          <w:ilvl w:val="0"/>
+          <w:numId w:val="0"/>
+        </w:numPr>
+        <w:jc w:val="left"/>
+      </w:pPr>
+    </w:p>
+    <w:p>
+      <w:pPr>
+        <w:numPr>
+          <w:ilvl w:val="0"/>
+          <w:numId w:val="0"/>
+        </w:numPr>
+        <w:jc w:val="center"/>
+        <w:rPr>
+          <w:rFonts w:hint="default"/>
+          <w:lang w:val="en-US"/>
+        </w:rPr>
+      </w:pPr>
+    </w:p>
+    <w:p>
+      <w:pPr>
+        <w:numPr>
+          <w:ilvl w:val="0"/>
+          <w:numId w:val="0"/>
+        </w:numPr>
+        <w:jc w:val="center"/>
+        <w:rPr>
+          <w:rFonts w:hint="default"/>
+          <w:lang w:val="en-US"/>
+        </w:rPr>
+      </w:pPr>
+      <w:r>
+        <w:rPr>
+          <w:rFonts w:hint="default"/>
+          <w:lang w:val="en-US"/>
+        </w:rPr>
+        <w:t>******************************************************************************************************************************</w:t>
+      </w:r>
+    </w:p>
+    <w:p>
+      <w:pPr>
+        <w:numPr>
+          <w:ilvl w:val="0"/>
+          <w:numId w:val="0"/>
+        </w:numPr>
+        <w:jc w:val="left"/>
+        <w:rPr>
+          <w:rFonts w:hint="default"/>
+          <w:lang w:val="en-US"/>
+        </w:rPr>
+      </w:pPr>
       <w:bookmarkStart w:id="0" w:name="_GoBack"/>
       <w:bookmarkEnd w:id="0"/>
-    </w:p>
-    <w:p>
-      <w:pPr>
-        <w:numPr>
-          <w:ilvl w:val="0"/>
-          <w:numId w:val="0"/>
-        </w:numPr>
-        <w:jc w:val="center"/>
-        <w:rPr>
-          <w:rFonts w:hint="default"/>
-          <w:lang w:val="en-US"/>
-        </w:rPr>
-      </w:pPr>
-      <w:r>
-        <w:rPr>
-          <w:rFonts w:hint="default"/>
-          <w:lang w:val="en-US"/>
-        </w:rPr>
-        <w:t>******************************************************************************************************************************</w:t>
-      </w:r>
     </w:p>
     <w:sectPr>
       <w:footerReference r:id="rId3" w:type="default"/>

</xml_diff>